<commit_message>
tweaks and addition of svg tables
</commit_message>
<xml_diff>
--- a/Restaurant Manager User Guide.docx
+++ b/Restaurant Manager User Guide.docx
@@ -58,7 +58,7 @@
                     </pic:cNvPicPr>
                   </pic:nvPicPr>
                   <pic:blipFill>
-                    <a:blip r:embed="rId5">
+                    <a:blip r:embed="rId7">
                       <a:extLst>
                         <a:ext uri="{28A0092B-C50C-407E-A947-70E740481C1C}">
                           <a14:useLocalDpi xmlns:a14="http://schemas.microsoft.com/office/drawing/2010/main" val="0"/>
@@ -792,7 +792,7 @@
                     <pic:cNvPicPr/>
                   </pic:nvPicPr>
                   <pic:blipFill>
-                    <a:blip r:embed="rId6"/>
+                    <a:blip r:embed="rId8"/>
                     <a:stretch>
                       <a:fillRect/>
                     </a:stretch>
@@ -874,7 +874,7 @@
                     <pic:cNvPicPr/>
                   </pic:nvPicPr>
                   <pic:blipFill>
-                    <a:blip r:embed="rId7"/>
+                    <a:blip r:embed="rId9"/>
                     <a:stretch>
                       <a:fillRect/>
                     </a:stretch>
@@ -1090,7 +1090,7 @@
                     <pic:cNvPicPr/>
                   </pic:nvPicPr>
                   <pic:blipFill>
-                    <a:blip r:embed="rId6"/>
+                    <a:blip r:embed="rId8"/>
                     <a:stretch>
                       <a:fillRect/>
                     </a:stretch>
@@ -1177,10 +1177,2213 @@
           <w:lang w:val="en-GB"/>
         </w:rPr>
       </w:pPr>
+      <w:r>
+        <w:rPr>
+          <w:rFonts w:ascii="Verdana" w:hAnsi="Verdana"/>
+          <w:sz w:val="24"/>
+          <w:lang w:val="en-GB"/>
+        </w:rPr>
+        <w:t>To make a new booking, from the home screen (main.html):</w:t>
+      </w:r>
+    </w:p>
+    <w:p>
+      <w:pPr>
+        <w:pStyle w:val="ListParagraph"/>
+        <w:numPr>
+          <w:ilvl w:val="0"/>
+          <w:numId w:val="7"/>
+        </w:numPr>
+        <w:rPr>
+          <w:rFonts w:ascii="Verdana" w:hAnsi="Verdana"/>
+          <w:sz w:val="24"/>
+          <w:lang w:val="en-GB"/>
+        </w:rPr>
+      </w:pPr>
+      <w:r>
+        <w:rPr>
+          <w:rFonts w:ascii="Verdana" w:hAnsi="Verdana"/>
+          <w:sz w:val="24"/>
+          <w:lang w:val="en-GB"/>
+        </w:rPr>
+        <w:t>Press ‘Create Booking’ (top right)</w:t>
+      </w:r>
+    </w:p>
+    <w:p>
+      <w:pPr>
+        <w:pStyle w:val="ListParagraph"/>
+        <w:numPr>
+          <w:ilvl w:val="0"/>
+          <w:numId w:val="7"/>
+        </w:numPr>
+        <w:rPr>
+          <w:rFonts w:ascii="Verdana" w:hAnsi="Verdana"/>
+          <w:sz w:val="24"/>
+          <w:lang w:val="en-GB"/>
+        </w:rPr>
+      </w:pPr>
+      <w:r>
+        <w:rPr>
+          <w:rFonts w:ascii="Verdana" w:hAnsi="Verdana"/>
+          <w:sz w:val="24"/>
+          <w:lang w:val="en-GB"/>
+        </w:rPr>
+        <w:t>Enter the relevant details such as booking name, date, time and location.</w:t>
+      </w:r>
+    </w:p>
+    <w:p>
+      <w:pPr>
+        <w:pStyle w:val="ListParagraph"/>
+        <w:numPr>
+          <w:ilvl w:val="0"/>
+          <w:numId w:val="7"/>
+        </w:numPr>
+        <w:rPr>
+          <w:rFonts w:ascii="Verdana" w:hAnsi="Verdana"/>
+          <w:sz w:val="24"/>
+          <w:lang w:val="en-GB"/>
+        </w:rPr>
+      </w:pPr>
+      <w:r>
+        <w:rPr>
+          <w:rFonts w:ascii="Verdana" w:hAnsi="Verdana"/>
+          <w:sz w:val="24"/>
+          <w:lang w:val="en-GB"/>
+        </w:rPr>
+        <w:t>Press ‘Submit Booking’</w:t>
+      </w:r>
+    </w:p>
+    <w:p>
+      <w:pPr>
+        <w:pStyle w:val="ListParagraph"/>
+        <w:numPr>
+          <w:ilvl w:val="0"/>
+          <w:numId w:val="7"/>
+        </w:numPr>
+        <w:rPr>
+          <w:rFonts w:ascii="Verdana" w:hAnsi="Verdana"/>
+          <w:sz w:val="24"/>
+          <w:lang w:val="en-GB"/>
+        </w:rPr>
+      </w:pPr>
+      <w:proofErr w:type="gramStart"/>
+      <w:r>
+        <w:rPr>
+          <w:rFonts w:ascii="Verdana" w:hAnsi="Verdana"/>
+          <w:sz w:val="24"/>
+          <w:lang w:val="en-GB"/>
+        </w:rPr>
+        <w:t>Assuming that</w:t>
+      </w:r>
+      <w:proofErr w:type="gramEnd"/>
+      <w:r>
+        <w:rPr>
+          <w:rFonts w:ascii="Verdana" w:hAnsi="Verdana"/>
+          <w:sz w:val="24"/>
+          <w:lang w:val="en-GB"/>
+        </w:rPr>
+        <w:t xml:space="preserve"> all fields are filled, a confirmation dialogue will appear. If the data is correct, press ‘Ok’.</w:t>
+      </w:r>
+    </w:p>
+    <w:p>
+      <w:pPr>
+        <w:pStyle w:val="ListParagraph"/>
+        <w:numPr>
+          <w:ilvl w:val="0"/>
+          <w:numId w:val="7"/>
+        </w:numPr>
+        <w:rPr>
+          <w:rFonts w:ascii="Verdana" w:hAnsi="Verdana"/>
+          <w:sz w:val="24"/>
+          <w:lang w:val="en-GB"/>
+        </w:rPr>
+      </w:pPr>
+      <w:r>
+        <w:rPr>
+          <w:rFonts w:ascii="Verdana" w:hAnsi="Verdana"/>
+          <w:sz w:val="24"/>
+          <w:lang w:val="en-GB"/>
+        </w:rPr>
+        <w:t xml:space="preserve">The booking will then have </w:t>
+      </w:r>
+      <w:proofErr w:type="gramStart"/>
+      <w:r>
+        <w:rPr>
+          <w:rFonts w:ascii="Verdana" w:hAnsi="Verdana"/>
+          <w:sz w:val="24"/>
+          <w:lang w:val="en-GB"/>
+        </w:rPr>
+        <w:t>been created</w:t>
+      </w:r>
+      <w:proofErr w:type="gramEnd"/>
+      <w:r>
+        <w:rPr>
+          <w:rFonts w:ascii="Verdana" w:hAnsi="Verdana"/>
+          <w:sz w:val="24"/>
+          <w:lang w:val="en-GB"/>
+        </w:rPr>
+        <w:t>.</w:t>
+      </w:r>
+    </w:p>
+    <w:p>
+      <w:pPr>
+        <w:pStyle w:val="ListParagraph"/>
+        <w:numPr>
+          <w:ilvl w:val="1"/>
+          <w:numId w:val="6"/>
+        </w:numPr>
+        <w:rPr>
+          <w:rFonts w:ascii="Verdana" w:hAnsi="Verdana"/>
+          <w:b/>
+          <w:sz w:val="24"/>
+          <w:lang w:val="en-GB"/>
+        </w:rPr>
+      </w:pPr>
+      <w:r>
+        <w:rPr>
+          <w:rFonts w:ascii="Verdana" w:hAnsi="Verdana"/>
+          <w:b/>
+          <w:sz w:val="24"/>
+          <w:lang w:val="en-GB"/>
+        </w:rPr>
+        <w:t>Edit an Existing Booking</w:t>
+      </w:r>
+    </w:p>
+    <w:p>
+      <w:pPr>
+        <w:rPr>
+          <w:rFonts w:ascii="Verdana" w:hAnsi="Verdana"/>
+          <w:sz w:val="24"/>
+          <w:lang w:val="en-GB"/>
+        </w:rPr>
+      </w:pPr>
+      <w:r>
+        <w:rPr>
+          <w:rFonts w:ascii="Verdana" w:hAnsi="Verdana"/>
+          <w:sz w:val="24"/>
+          <w:lang w:val="en-GB"/>
+        </w:rPr>
+        <w:t>To edit an existing booking, from the home screen (main.html):</w:t>
+      </w:r>
+    </w:p>
+    <w:p>
+      <w:pPr>
+        <w:pStyle w:val="ListParagraph"/>
+        <w:numPr>
+          <w:ilvl w:val="0"/>
+          <w:numId w:val="8"/>
+        </w:numPr>
+        <w:rPr>
+          <w:rFonts w:ascii="Verdana" w:hAnsi="Verdana"/>
+          <w:sz w:val="24"/>
+          <w:lang w:val="en-GB"/>
+        </w:rPr>
+      </w:pPr>
+      <w:r>
+        <w:rPr>
+          <w:rFonts w:ascii="Verdana" w:hAnsi="Verdana"/>
+          <w:sz w:val="24"/>
+          <w:lang w:val="en-GB"/>
+        </w:rPr>
+        <w:t>Press ‘Manage Bookings’ (top right)</w:t>
+      </w:r>
+    </w:p>
+    <w:p>
+      <w:pPr>
+        <w:pStyle w:val="ListParagraph"/>
+        <w:numPr>
+          <w:ilvl w:val="0"/>
+          <w:numId w:val="8"/>
+        </w:numPr>
+        <w:rPr>
+          <w:rFonts w:ascii="Verdana" w:hAnsi="Verdana"/>
+          <w:sz w:val="24"/>
+          <w:lang w:val="en-GB"/>
+        </w:rPr>
+      </w:pPr>
+      <w:r>
+        <w:rPr>
+          <w:rFonts w:ascii="Verdana" w:hAnsi="Verdana"/>
+          <w:i/>
+          <w:sz w:val="24"/>
+          <w:lang w:val="en-GB"/>
+        </w:rPr>
+        <w:t>To view the details for a booking:</w:t>
+      </w:r>
+    </w:p>
+    <w:p>
+      <w:pPr>
+        <w:pStyle w:val="ListParagraph"/>
+        <w:numPr>
+          <w:ilvl w:val="1"/>
+          <w:numId w:val="8"/>
+        </w:numPr>
+        <w:rPr>
+          <w:rFonts w:ascii="Verdana" w:hAnsi="Verdana"/>
+          <w:sz w:val="24"/>
+          <w:lang w:val="en-GB"/>
+        </w:rPr>
+      </w:pPr>
+      <w:r>
+        <w:rPr>
+          <w:rFonts w:ascii="Verdana" w:hAnsi="Verdana"/>
+          <w:sz w:val="24"/>
+          <w:lang w:val="en-GB"/>
+        </w:rPr>
+        <w:t>Type in the booking name at the top of the screen.</w:t>
+      </w:r>
+    </w:p>
+    <w:p>
+      <w:pPr>
+        <w:pStyle w:val="ListParagraph"/>
+        <w:numPr>
+          <w:ilvl w:val="1"/>
+          <w:numId w:val="8"/>
+        </w:numPr>
+        <w:rPr>
+          <w:rFonts w:ascii="Verdana" w:hAnsi="Verdana"/>
+          <w:sz w:val="24"/>
+          <w:lang w:val="en-GB"/>
+        </w:rPr>
+      </w:pPr>
+      <w:r>
+        <w:rPr>
+          <w:rFonts w:ascii="Verdana" w:hAnsi="Verdana"/>
+          <w:sz w:val="24"/>
+          <w:lang w:val="en-GB"/>
+        </w:rPr>
+        <w:t>Press ‘Query Records’</w:t>
+      </w:r>
+    </w:p>
+    <w:p>
+      <w:pPr>
+        <w:pStyle w:val="ListParagraph"/>
+        <w:numPr>
+          <w:ilvl w:val="1"/>
+          <w:numId w:val="8"/>
+        </w:numPr>
+        <w:rPr>
+          <w:rFonts w:ascii="Verdana" w:hAnsi="Verdana"/>
+          <w:sz w:val="24"/>
+          <w:lang w:val="en-GB"/>
+        </w:rPr>
+      </w:pPr>
+      <w:r>
+        <w:rPr>
+          <w:rFonts w:ascii="Verdana" w:hAnsi="Verdana"/>
+          <w:sz w:val="24"/>
+          <w:lang w:val="en-GB"/>
+        </w:rPr>
+        <w:t>The relevant details will then be available for viewing.</w:t>
+      </w:r>
+    </w:p>
+    <w:p>
+      <w:pPr>
+        <w:pStyle w:val="ListParagraph"/>
+        <w:numPr>
+          <w:ilvl w:val="1"/>
+          <w:numId w:val="8"/>
+        </w:numPr>
+        <w:rPr>
+          <w:rFonts w:ascii="Verdana" w:hAnsi="Verdana"/>
+          <w:i/>
+          <w:sz w:val="24"/>
+          <w:lang w:val="en-GB"/>
+        </w:rPr>
+      </w:pPr>
+      <w:r>
+        <w:rPr>
+          <w:rFonts w:ascii="Verdana" w:hAnsi="Verdana"/>
+          <w:i/>
+          <w:sz w:val="24"/>
+          <w:lang w:val="en-GB"/>
+        </w:rPr>
+        <w:t>If you would then like to edit the booking:</w:t>
+      </w:r>
+    </w:p>
+    <w:p>
+      <w:pPr>
+        <w:pStyle w:val="ListParagraph"/>
+        <w:numPr>
+          <w:ilvl w:val="2"/>
+          <w:numId w:val="8"/>
+        </w:numPr>
+        <w:rPr>
+          <w:rFonts w:ascii="Verdana" w:hAnsi="Verdana"/>
+          <w:sz w:val="24"/>
+          <w:lang w:val="en-GB"/>
+        </w:rPr>
+      </w:pPr>
+      <w:r>
+        <w:rPr>
+          <w:rFonts w:ascii="Verdana" w:hAnsi="Verdana"/>
+          <w:sz w:val="24"/>
+          <w:lang w:val="en-GB"/>
+        </w:rPr>
+        <w:t>Press ‘Edit this Booking’</w:t>
+      </w:r>
+    </w:p>
+    <w:p>
+      <w:pPr>
+        <w:pStyle w:val="ListParagraph"/>
+        <w:numPr>
+          <w:ilvl w:val="2"/>
+          <w:numId w:val="8"/>
+        </w:numPr>
+        <w:rPr>
+          <w:rFonts w:ascii="Verdana" w:hAnsi="Verdana"/>
+          <w:sz w:val="24"/>
+          <w:lang w:val="en-GB"/>
+        </w:rPr>
+      </w:pPr>
+      <w:r>
+        <w:rPr>
+          <w:rFonts w:ascii="Verdana" w:hAnsi="Verdana"/>
+          <w:sz w:val="24"/>
+          <w:lang w:val="en-GB"/>
+        </w:rPr>
+        <w:t>Enter the relevant information into the popup window.</w:t>
+      </w:r>
+    </w:p>
+    <w:p>
+      <w:pPr>
+        <w:pStyle w:val="ListParagraph"/>
+        <w:numPr>
+          <w:ilvl w:val="2"/>
+          <w:numId w:val="8"/>
+        </w:numPr>
+        <w:rPr>
+          <w:rFonts w:ascii="Verdana" w:hAnsi="Verdana"/>
+          <w:sz w:val="24"/>
+          <w:lang w:val="en-GB"/>
+        </w:rPr>
+      </w:pPr>
+      <w:r>
+        <w:rPr>
+          <w:rFonts w:ascii="Verdana" w:hAnsi="Verdana"/>
+          <w:sz w:val="24"/>
+          <w:lang w:val="en-GB"/>
+        </w:rPr>
+        <w:lastRenderedPageBreak/>
+        <w:t>Press ‘Submit Booking’ and confirm the details with the dialogue box.</w:t>
+      </w:r>
+    </w:p>
+    <w:p>
+      <w:pPr>
+        <w:pStyle w:val="ListParagraph"/>
+        <w:pBdr>
+          <w:top w:val="single" w:sz="4" w:space="1" w:color="auto"/>
+          <w:left w:val="single" w:sz="4" w:space="4" w:color="auto"/>
+          <w:bottom w:val="single" w:sz="4" w:space="1" w:color="auto"/>
+          <w:right w:val="single" w:sz="4" w:space="4" w:color="auto"/>
+        </w:pBdr>
+        <w:ind w:left="2160"/>
+        <w:rPr>
+          <w:rFonts w:ascii="Verdana" w:hAnsi="Verdana"/>
+          <w:i/>
+          <w:sz w:val="24"/>
+          <w:lang w:val="en-GB"/>
+        </w:rPr>
+      </w:pPr>
+      <w:r>
+        <w:rPr>
+          <w:rFonts w:ascii="Verdana" w:hAnsi="Verdana"/>
+          <w:b/>
+          <w:i/>
+          <w:sz w:val="24"/>
+          <w:lang w:val="en-GB"/>
+        </w:rPr>
+        <w:t>Please note:</w:t>
+      </w:r>
+      <w:r>
+        <w:rPr>
+          <w:rFonts w:ascii="Verdana" w:hAnsi="Verdana"/>
+          <w:i/>
+          <w:sz w:val="24"/>
+          <w:lang w:val="en-GB"/>
+        </w:rPr>
+        <w:t xml:space="preserve"> only certain details of the bookings are available for changing post-booking.</w:t>
+      </w:r>
+      <w:r>
+        <w:rPr>
+          <w:rFonts w:ascii="Verdana" w:hAnsi="Verdana"/>
+          <w:i/>
+          <w:sz w:val="24"/>
+          <w:lang w:val="en-GB"/>
+        </w:rPr>
+        <w:br/>
+        <w:t xml:space="preserve">To change any other details, please </w:t>
+      </w:r>
+      <w:proofErr w:type="gramStart"/>
+      <w:r>
+        <w:rPr>
+          <w:rFonts w:ascii="Verdana" w:hAnsi="Verdana"/>
+          <w:i/>
+          <w:sz w:val="24"/>
+          <w:lang w:val="en-GB"/>
+        </w:rPr>
+        <w:t>delete</w:t>
+      </w:r>
+      <w:proofErr w:type="gramEnd"/>
+      <w:r>
+        <w:rPr>
+          <w:rFonts w:ascii="Verdana" w:hAnsi="Verdana"/>
+          <w:i/>
+          <w:sz w:val="24"/>
+          <w:lang w:val="en-GB"/>
+        </w:rPr>
+        <w:t xml:space="preserve"> the booking and create a new one.</w:t>
+      </w:r>
+    </w:p>
+    <w:p>
+      <w:pPr>
+        <w:rPr>
+          <w:rFonts w:ascii="Verdana" w:hAnsi="Verdana"/>
+          <w:sz w:val="24"/>
+          <w:lang w:val="en-GB"/>
+        </w:rPr>
+      </w:pPr>
+    </w:p>
+    <w:p>
+      <w:pPr>
+        <w:rPr>
+          <w:rFonts w:ascii="Verdana" w:hAnsi="Verdana"/>
+          <w:sz w:val="24"/>
+          <w:lang w:val="en-GB"/>
+        </w:rPr>
+      </w:pPr>
+    </w:p>
+    <w:p>
+      <w:pPr>
+        <w:rPr>
+          <w:rFonts w:ascii="Verdana" w:hAnsi="Verdana"/>
+          <w:sz w:val="24"/>
+          <w:lang w:val="en-GB"/>
+        </w:rPr>
+      </w:pPr>
+    </w:p>
+    <w:p>
+      <w:pPr>
+        <w:rPr>
+          <w:rFonts w:ascii="Verdana" w:hAnsi="Verdana"/>
+          <w:sz w:val="24"/>
+          <w:lang w:val="en-GB"/>
+        </w:rPr>
+      </w:pPr>
+    </w:p>
+    <w:p>
+      <w:pPr>
+        <w:rPr>
+          <w:rFonts w:ascii="Verdana" w:hAnsi="Verdana"/>
+          <w:sz w:val="24"/>
+          <w:lang w:val="en-GB"/>
+        </w:rPr>
+      </w:pPr>
+    </w:p>
+    <w:p>
+      <w:pPr>
+        <w:rPr>
+          <w:rFonts w:ascii="Verdana" w:hAnsi="Verdana"/>
+          <w:sz w:val="24"/>
+          <w:lang w:val="en-GB"/>
+        </w:rPr>
+      </w:pPr>
+    </w:p>
+    <w:p>
+      <w:pPr>
+        <w:rPr>
+          <w:rFonts w:ascii="Verdana" w:hAnsi="Verdana"/>
+          <w:sz w:val="24"/>
+          <w:lang w:val="en-GB"/>
+        </w:rPr>
+      </w:pPr>
+    </w:p>
+    <w:p>
+      <w:pPr>
+        <w:rPr>
+          <w:rFonts w:ascii="Verdana" w:hAnsi="Verdana"/>
+          <w:sz w:val="24"/>
+          <w:lang w:val="en-GB"/>
+        </w:rPr>
+      </w:pPr>
+    </w:p>
+    <w:p>
+      <w:pPr>
+        <w:rPr>
+          <w:rFonts w:ascii="Verdana" w:hAnsi="Verdana"/>
+          <w:sz w:val="24"/>
+          <w:lang w:val="en-GB"/>
+        </w:rPr>
+      </w:pPr>
+    </w:p>
+    <w:p>
+      <w:pPr>
+        <w:rPr>
+          <w:rFonts w:ascii="Verdana" w:hAnsi="Verdana"/>
+          <w:sz w:val="24"/>
+          <w:lang w:val="en-GB"/>
+        </w:rPr>
+      </w:pPr>
+    </w:p>
+    <w:p>
+      <w:pPr>
+        <w:rPr>
+          <w:rFonts w:ascii="Verdana" w:hAnsi="Verdana"/>
+          <w:sz w:val="24"/>
+          <w:lang w:val="en-GB"/>
+        </w:rPr>
+      </w:pPr>
+    </w:p>
+    <w:p>
+      <w:pPr>
+        <w:rPr>
+          <w:rFonts w:ascii="Verdana" w:hAnsi="Verdana"/>
+          <w:sz w:val="24"/>
+          <w:lang w:val="en-GB"/>
+        </w:rPr>
+      </w:pPr>
+    </w:p>
+    <w:p>
+      <w:pPr>
+        <w:rPr>
+          <w:rFonts w:ascii="Verdana" w:hAnsi="Verdana"/>
+          <w:sz w:val="24"/>
+          <w:lang w:val="en-GB"/>
+        </w:rPr>
+      </w:pPr>
+    </w:p>
+    <w:p>
+      <w:pPr>
+        <w:rPr>
+          <w:rFonts w:ascii="Verdana" w:hAnsi="Verdana"/>
+          <w:sz w:val="24"/>
+          <w:lang w:val="en-GB"/>
+        </w:rPr>
+      </w:pPr>
+    </w:p>
+    <w:p>
+      <w:pPr>
+        <w:rPr>
+          <w:rFonts w:ascii="Verdana" w:hAnsi="Verdana"/>
+          <w:sz w:val="24"/>
+          <w:lang w:val="en-GB"/>
+        </w:rPr>
+      </w:pPr>
+    </w:p>
+    <w:p>
+      <w:pPr>
+        <w:rPr>
+          <w:rFonts w:ascii="Verdana" w:hAnsi="Verdana"/>
+          <w:sz w:val="24"/>
+          <w:lang w:val="en-GB"/>
+        </w:rPr>
+      </w:pPr>
+    </w:p>
+    <w:p>
+      <w:pPr>
+        <w:rPr>
+          <w:rFonts w:ascii="Verdana" w:hAnsi="Verdana"/>
+          <w:sz w:val="24"/>
+          <w:lang w:val="en-GB"/>
+        </w:rPr>
+      </w:pPr>
+    </w:p>
+    <w:p>
+      <w:pPr>
+        <w:rPr>
+          <w:rFonts w:ascii="Verdana" w:hAnsi="Verdana"/>
+          <w:sz w:val="24"/>
+          <w:lang w:val="en-GB"/>
+        </w:rPr>
+      </w:pPr>
+    </w:p>
+    <w:p>
+      <w:pPr>
+        <w:rPr>
+          <w:rFonts w:ascii="Verdana" w:hAnsi="Verdana"/>
+          <w:sz w:val="24"/>
+          <w:lang w:val="en-GB"/>
+        </w:rPr>
+      </w:pPr>
+    </w:p>
+    <w:p>
+      <w:pPr>
+        <w:rPr>
+          <w:rFonts w:ascii="Verdana" w:hAnsi="Verdana"/>
+          <w:sz w:val="24"/>
+          <w:lang w:val="en-GB"/>
+        </w:rPr>
+      </w:pPr>
+    </w:p>
+    <w:p>
+      <w:pPr>
+        <w:rPr>
+          <w:rFonts w:ascii="Verdana" w:hAnsi="Verdana"/>
+          <w:sz w:val="24"/>
+          <w:lang w:val="en-GB"/>
+        </w:rPr>
+      </w:pPr>
+    </w:p>
+    <w:p>
+      <w:pPr>
+        <w:rPr>
+          <w:rFonts w:ascii="Verdana" w:hAnsi="Verdana"/>
+          <w:sz w:val="24"/>
+          <w:lang w:val="en-GB"/>
+        </w:rPr>
+      </w:pPr>
+    </w:p>
+    <w:p>
+      <w:pPr>
+        <w:rPr>
+          <w:rFonts w:ascii="Verdana" w:hAnsi="Verdana"/>
+          <w:sz w:val="24"/>
+          <w:lang w:val="en-GB"/>
+        </w:rPr>
+      </w:pPr>
+    </w:p>
+    <w:p>
+      <w:pPr>
+        <w:rPr>
+          <w:rFonts w:ascii="Verdana" w:hAnsi="Verdana"/>
+          <w:sz w:val="24"/>
+          <w:lang w:val="en-GB"/>
+        </w:rPr>
+      </w:pPr>
+    </w:p>
+    <w:p>
+      <w:pPr>
+        <w:rPr>
+          <w:rFonts w:ascii="Verdana" w:hAnsi="Verdana"/>
+          <w:sz w:val="24"/>
+          <w:lang w:val="en-GB"/>
+        </w:rPr>
+      </w:pPr>
+    </w:p>
+    <w:p>
+      <w:pPr>
+        <w:rPr>
+          <w:rFonts w:ascii="Verdana" w:hAnsi="Verdana"/>
+          <w:b/>
+          <w:sz w:val="28"/>
+          <w:lang w:val="en-GB"/>
+        </w:rPr>
+      </w:pPr>
+      <w:r>
+        <w:rPr>
+          <w:rFonts w:ascii="Verdana" w:hAnsi="Verdana"/>
+          <w:b/>
+          <w:sz w:val="28"/>
+          <w:lang w:val="en-GB"/>
+        </w:rPr>
+        <w:lastRenderedPageBreak/>
+        <w:t xml:space="preserve">External Libraries </w:t>
+      </w:r>
+    </w:p>
+    <w:p>
+      <w:pPr>
+        <w:rPr>
+          <w:rFonts w:ascii="Verdana" w:hAnsi="Verdana"/>
+          <w:sz w:val="24"/>
+          <w:lang w:val="en-GB"/>
+        </w:rPr>
+      </w:pPr>
+      <w:r>
+        <w:rPr>
+          <w:rFonts w:ascii="Verdana" w:hAnsi="Verdana"/>
+          <w:sz w:val="24"/>
+          <w:lang w:val="en-GB"/>
+        </w:rPr>
+        <w:t xml:space="preserve">Restaurant Manager uses multiple libraries to increase functionality and decrease the size of the program. </w:t>
+      </w:r>
+      <w:r>
+        <w:rPr>
+          <w:rFonts w:ascii="Verdana" w:hAnsi="Verdana"/>
+          <w:sz w:val="24"/>
+          <w:lang w:val="en-GB"/>
+        </w:rPr>
+        <w:br/>
+        <w:t xml:space="preserve">All external libraries </w:t>
+      </w:r>
+      <w:proofErr w:type="gramStart"/>
+      <w:r>
+        <w:rPr>
+          <w:rFonts w:ascii="Verdana" w:hAnsi="Verdana"/>
+          <w:sz w:val="24"/>
+          <w:lang w:val="en-GB"/>
+        </w:rPr>
+        <w:t>are accessed</w:t>
+      </w:r>
+      <w:proofErr w:type="gramEnd"/>
+      <w:r>
+        <w:rPr>
+          <w:rFonts w:ascii="Verdana" w:hAnsi="Verdana"/>
+          <w:sz w:val="24"/>
+          <w:lang w:val="en-GB"/>
+        </w:rPr>
+        <w:t xml:space="preserve"> via a Content Delivery Network (CDN). This increases load time </w:t>
+      </w:r>
+      <w:proofErr w:type="gramStart"/>
+      <w:r>
+        <w:rPr>
+          <w:rFonts w:ascii="Verdana" w:hAnsi="Verdana"/>
+          <w:sz w:val="24"/>
+          <w:lang w:val="en-GB"/>
+        </w:rPr>
+        <w:t>due to the fact that</w:t>
+      </w:r>
+      <w:proofErr w:type="gramEnd"/>
+      <w:r>
+        <w:rPr>
+          <w:rFonts w:ascii="Verdana" w:hAnsi="Verdana"/>
+          <w:sz w:val="24"/>
+          <w:lang w:val="en-GB"/>
+        </w:rPr>
+        <w:t xml:space="preserve"> the libraries may already be cached on the machine. Additionally, the use of a CDN decreases the complexity of install compared to NPM or Yarn.</w:t>
+      </w:r>
+    </w:p>
+    <w:p>
+      <w:pPr>
+        <w:pStyle w:val="ListParagraph"/>
+        <w:numPr>
+          <w:ilvl w:val="0"/>
+          <w:numId w:val="9"/>
+        </w:numPr>
+        <w:rPr>
+          <w:rFonts w:ascii="Verdana" w:hAnsi="Verdana"/>
+          <w:b/>
+          <w:sz w:val="24"/>
+          <w:lang w:val="en-GB"/>
+        </w:rPr>
+      </w:pPr>
+      <w:proofErr w:type="spellStart"/>
+      <w:r>
+        <w:rPr>
+          <w:rFonts w:ascii="Verdana" w:hAnsi="Verdana"/>
+          <w:b/>
+          <w:sz w:val="24"/>
+          <w:lang w:val="en-GB"/>
+        </w:rPr>
+        <w:t>JQuery</w:t>
+      </w:r>
+      <w:proofErr w:type="spellEnd"/>
+    </w:p>
+    <w:p>
+      <w:pPr>
+        <w:rPr>
+          <w:rFonts w:ascii="Verdana" w:hAnsi="Verdana"/>
+          <w:sz w:val="24"/>
+          <w:lang w:val="en-GB"/>
+        </w:rPr>
+      </w:pPr>
+      <w:proofErr w:type="spellStart"/>
+      <w:r>
+        <w:rPr>
+          <w:rFonts w:ascii="Verdana" w:hAnsi="Verdana"/>
+          <w:sz w:val="24"/>
+          <w:lang w:val="en-GB"/>
+        </w:rPr>
+        <w:t>RManager</w:t>
+      </w:r>
+      <w:proofErr w:type="spellEnd"/>
+      <w:r>
+        <w:rPr>
+          <w:rFonts w:ascii="Verdana" w:hAnsi="Verdana"/>
+          <w:sz w:val="24"/>
+          <w:lang w:val="en-GB"/>
+        </w:rPr>
+        <w:t xml:space="preserve"> uses </w:t>
+      </w:r>
+      <w:proofErr w:type="spellStart"/>
+      <w:r>
+        <w:rPr>
+          <w:rFonts w:ascii="Verdana" w:hAnsi="Verdana"/>
+          <w:sz w:val="24"/>
+          <w:lang w:val="en-GB"/>
+        </w:rPr>
+        <w:t>JQuery</w:t>
+      </w:r>
+      <w:proofErr w:type="spellEnd"/>
+      <w:r>
+        <w:rPr>
+          <w:rFonts w:ascii="Verdana" w:hAnsi="Verdana"/>
+          <w:sz w:val="24"/>
+          <w:lang w:val="en-GB"/>
+        </w:rPr>
+        <w:t xml:space="preserve"> in specific situations to increase DOM manipulation and CSS animation functionality. </w:t>
+      </w:r>
+      <w:proofErr w:type="spellStart"/>
+      <w:r>
+        <w:rPr>
+          <w:rFonts w:ascii="Verdana" w:hAnsi="Verdana"/>
+          <w:sz w:val="24"/>
+          <w:lang w:val="en-GB"/>
+        </w:rPr>
+        <w:t>JQuery</w:t>
+      </w:r>
+      <w:proofErr w:type="spellEnd"/>
+      <w:r>
+        <w:rPr>
+          <w:rFonts w:ascii="Verdana" w:hAnsi="Verdana"/>
+          <w:sz w:val="24"/>
+          <w:lang w:val="en-GB"/>
+        </w:rPr>
+        <w:t xml:space="preserve"> allows for easy access of DOM components using the $ sign:</w:t>
+      </w:r>
+    </w:p>
+    <w:p>
+      <w:pPr>
+        <w:shd w:val="clear" w:color="auto" w:fill="1E1E1E"/>
+        <w:spacing w:after="0" w:line="285" w:lineRule="atLeast"/>
+        <w:jc w:val="center"/>
+        <w:rPr>
+          <w:rFonts w:ascii="Consolas" w:eastAsia="Times New Roman" w:hAnsi="Consolas" w:cs="Times New Roman"/>
+          <w:color w:val="D4D4D4"/>
+          <w:szCs w:val="21"/>
+          <w:lang w:eastAsia="en-AU"/>
+        </w:rPr>
+      </w:pPr>
+      <w:r>
+        <w:rPr>
+          <w:rFonts w:ascii="Consolas" w:eastAsia="Times New Roman" w:hAnsi="Consolas" w:cs="Times New Roman"/>
+          <w:color w:val="DCDCAA"/>
+          <w:szCs w:val="21"/>
+          <w:lang w:eastAsia="en-AU"/>
+        </w:rPr>
+        <w:t>$</w:t>
+      </w:r>
+      <w:r>
+        <w:rPr>
+          <w:rFonts w:ascii="Consolas" w:eastAsia="Times New Roman" w:hAnsi="Consolas" w:cs="Times New Roman"/>
+          <w:color w:val="D4D4D4"/>
+          <w:szCs w:val="21"/>
+          <w:lang w:eastAsia="en-AU"/>
+        </w:rPr>
+        <w:t>(</w:t>
+      </w:r>
+      <w:r>
+        <w:rPr>
+          <w:rFonts w:ascii="Consolas" w:eastAsia="Times New Roman" w:hAnsi="Consolas" w:cs="Times New Roman"/>
+          <w:color w:val="CE9178"/>
+          <w:szCs w:val="21"/>
+          <w:lang w:eastAsia="en-AU"/>
+        </w:rPr>
+        <w:t>'#</w:t>
+      </w:r>
+      <w:proofErr w:type="spellStart"/>
+      <w:r>
+        <w:rPr>
+          <w:rFonts w:ascii="Consolas" w:eastAsia="Times New Roman" w:hAnsi="Consolas" w:cs="Times New Roman"/>
+          <w:color w:val="CE9178"/>
+          <w:szCs w:val="21"/>
+          <w:lang w:eastAsia="en-AU"/>
+        </w:rPr>
+        <w:t>successdiv</w:t>
+      </w:r>
+      <w:proofErr w:type="spellEnd"/>
+      <w:r>
+        <w:rPr>
+          <w:rFonts w:ascii="Consolas" w:eastAsia="Times New Roman" w:hAnsi="Consolas" w:cs="Times New Roman"/>
+          <w:color w:val="CE9178"/>
+          <w:szCs w:val="21"/>
+          <w:lang w:eastAsia="en-AU"/>
+        </w:rPr>
+        <w:t>'</w:t>
+      </w:r>
+      <w:proofErr w:type="gramStart"/>
+      <w:r>
+        <w:rPr>
+          <w:rFonts w:ascii="Consolas" w:eastAsia="Times New Roman" w:hAnsi="Consolas" w:cs="Times New Roman"/>
+          <w:color w:val="D4D4D4"/>
+          <w:szCs w:val="21"/>
+          <w:lang w:eastAsia="en-AU"/>
+        </w:rPr>
+        <w:t>).</w:t>
+      </w:r>
+      <w:r>
+        <w:rPr>
+          <w:rFonts w:ascii="Consolas" w:eastAsia="Times New Roman" w:hAnsi="Consolas" w:cs="Times New Roman"/>
+          <w:color w:val="DCDCAA"/>
+          <w:szCs w:val="21"/>
+          <w:lang w:eastAsia="en-AU"/>
+        </w:rPr>
+        <w:t>show</w:t>
+      </w:r>
+      <w:proofErr w:type="gramEnd"/>
+      <w:r>
+        <w:rPr>
+          <w:rFonts w:ascii="Consolas" w:eastAsia="Times New Roman" w:hAnsi="Consolas" w:cs="Times New Roman"/>
+          <w:color w:val="D4D4D4"/>
+          <w:szCs w:val="21"/>
+          <w:lang w:eastAsia="en-AU"/>
+        </w:rPr>
+        <w:t>()</w:t>
+      </w:r>
+    </w:p>
+    <w:p>
+      <w:pPr>
+        <w:rPr>
+          <w:rFonts w:ascii="Verdana" w:hAnsi="Verdana"/>
+          <w:sz w:val="24"/>
+          <w:lang w:val="en-GB"/>
+        </w:rPr>
+      </w:pPr>
+      <w:r>
+        <w:rPr>
+          <w:rFonts w:ascii="Verdana" w:hAnsi="Verdana"/>
+          <w:sz w:val="24"/>
+          <w:lang w:val="en-GB"/>
+        </w:rPr>
+        <w:t xml:space="preserve"> </w:t>
+      </w:r>
+    </w:p>
+    <w:p>
+      <w:pPr>
+        <w:pStyle w:val="ListParagraph"/>
+        <w:numPr>
+          <w:ilvl w:val="0"/>
+          <w:numId w:val="9"/>
+        </w:numPr>
+        <w:rPr>
+          <w:rFonts w:ascii="Verdana" w:hAnsi="Verdana"/>
+          <w:b/>
+          <w:sz w:val="24"/>
+          <w:lang w:val="en-GB"/>
+        </w:rPr>
+      </w:pPr>
+      <w:r>
+        <w:rPr>
+          <w:rFonts w:ascii="Verdana" w:hAnsi="Verdana"/>
+          <w:b/>
+          <w:sz w:val="24"/>
+          <w:lang w:val="en-GB"/>
+        </w:rPr>
+        <w:t xml:space="preserve">Bootstrap </w:t>
+      </w:r>
+      <w:r>
+        <w:rPr>
+          <w:rFonts w:ascii="Verdana" w:hAnsi="Verdana"/>
+          <w:sz w:val="24"/>
+          <w:lang w:val="en-GB"/>
+        </w:rPr>
+        <w:t>(styles)</w:t>
+      </w:r>
+    </w:p>
+    <w:p>
+      <w:pPr>
+        <w:rPr>
+          <w:rFonts w:ascii="Verdana" w:hAnsi="Verdana"/>
+          <w:sz w:val="24"/>
+          <w:lang w:val="en-GB"/>
+        </w:rPr>
+      </w:pPr>
+      <w:proofErr w:type="spellStart"/>
+      <w:r>
+        <w:rPr>
+          <w:rFonts w:ascii="Verdana" w:hAnsi="Verdana"/>
+          <w:sz w:val="24"/>
+          <w:lang w:val="en-GB"/>
+        </w:rPr>
+        <w:t>RManager</w:t>
+      </w:r>
+      <w:proofErr w:type="spellEnd"/>
+      <w:r>
+        <w:rPr>
+          <w:rFonts w:ascii="Verdana" w:hAnsi="Verdana"/>
+          <w:sz w:val="24"/>
+          <w:lang w:val="en-GB"/>
+        </w:rPr>
+        <w:t xml:space="preserve"> uses Bootstrap for the </w:t>
+      </w:r>
+      <w:proofErr w:type="gramStart"/>
+      <w:r>
+        <w:rPr>
+          <w:rFonts w:ascii="Verdana" w:hAnsi="Verdana"/>
+          <w:sz w:val="24"/>
+          <w:lang w:val="en-GB"/>
+        </w:rPr>
+        <w:t>vast majority</w:t>
+      </w:r>
+      <w:proofErr w:type="gramEnd"/>
+      <w:r>
+        <w:rPr>
+          <w:rFonts w:ascii="Verdana" w:hAnsi="Verdana"/>
+          <w:sz w:val="24"/>
+          <w:lang w:val="en-GB"/>
+        </w:rPr>
+        <w:t xml:space="preserve"> of </w:t>
+      </w:r>
+      <w:r>
+        <w:rPr>
+          <w:rFonts w:ascii="Verdana" w:hAnsi="Verdana"/>
+          <w:sz w:val="24"/>
+          <w:lang w:val="en-GB"/>
+        </w:rPr>
+        <w:t>CSS</w:t>
+      </w:r>
+      <w:r>
+        <w:rPr>
+          <w:rFonts w:ascii="Verdana" w:hAnsi="Verdana"/>
+          <w:sz w:val="24"/>
+          <w:lang w:val="en-GB"/>
+        </w:rPr>
+        <w:t xml:space="preserve"> styling and formatting</w:t>
+      </w:r>
+      <w:r>
+        <w:rPr>
+          <w:rFonts w:ascii="Verdana" w:hAnsi="Verdana"/>
+          <w:sz w:val="24"/>
+          <w:lang w:val="en-GB"/>
+        </w:rPr>
+        <w:t xml:space="preserve">. Bootstrap allows for easy, simplistic and clean styling to be applied to HTML components </w:t>
+      </w:r>
+      <w:proofErr w:type="gramStart"/>
+      <w:r>
+        <w:rPr>
+          <w:rFonts w:ascii="Verdana" w:hAnsi="Verdana"/>
+          <w:sz w:val="24"/>
+          <w:lang w:val="en-GB"/>
+        </w:rPr>
+        <w:t>through the use of</w:t>
+      </w:r>
+      <w:proofErr w:type="gramEnd"/>
+      <w:r>
+        <w:rPr>
+          <w:rFonts w:ascii="Verdana" w:hAnsi="Verdana"/>
+          <w:sz w:val="24"/>
+          <w:lang w:val="en-GB"/>
+        </w:rPr>
+        <w:t xml:space="preserve"> a class identifier. </w:t>
+      </w:r>
+    </w:p>
+    <w:p>
+      <w:pPr>
+        <w:pStyle w:val="ListParagraph"/>
+        <w:numPr>
+          <w:ilvl w:val="0"/>
+          <w:numId w:val="9"/>
+        </w:numPr>
+        <w:rPr>
+          <w:rFonts w:ascii="Verdana" w:hAnsi="Verdana"/>
+          <w:b/>
+          <w:sz w:val="24"/>
+          <w:lang w:val="en-GB"/>
+        </w:rPr>
+      </w:pPr>
+      <w:proofErr w:type="spellStart"/>
+      <w:r>
+        <w:rPr>
+          <w:rFonts w:ascii="Verdana" w:hAnsi="Verdana"/>
+          <w:b/>
+          <w:sz w:val="24"/>
+          <w:lang w:val="en-GB"/>
+        </w:rPr>
+        <w:t>SweetAlert</w:t>
+      </w:r>
+      <w:proofErr w:type="spellEnd"/>
+    </w:p>
+    <w:p>
+      <w:pPr>
+        <w:rPr>
+          <w:rFonts w:ascii="Verdana" w:hAnsi="Verdana"/>
+          <w:sz w:val="24"/>
+          <w:lang w:val="en-GB"/>
+        </w:rPr>
+      </w:pPr>
+      <w:proofErr w:type="spellStart"/>
+      <w:r>
+        <w:rPr>
+          <w:rFonts w:ascii="Verdana" w:hAnsi="Verdana"/>
+          <w:sz w:val="24"/>
+          <w:lang w:val="en-GB"/>
+        </w:rPr>
+        <w:t>RManager</w:t>
+      </w:r>
+      <w:proofErr w:type="spellEnd"/>
+      <w:r>
+        <w:rPr>
+          <w:rFonts w:ascii="Verdana" w:hAnsi="Verdana"/>
+          <w:sz w:val="24"/>
+          <w:lang w:val="en-GB"/>
+        </w:rPr>
+        <w:t xml:space="preserve"> uses </w:t>
+      </w:r>
+      <w:proofErr w:type="spellStart"/>
+      <w:r>
+        <w:rPr>
+          <w:rFonts w:ascii="Verdana" w:hAnsi="Verdana"/>
+          <w:sz w:val="24"/>
+          <w:lang w:val="en-GB"/>
+        </w:rPr>
+        <w:t>SweetAlert</w:t>
+      </w:r>
+      <w:proofErr w:type="spellEnd"/>
+      <w:r>
+        <w:rPr>
+          <w:rFonts w:ascii="Verdana" w:hAnsi="Verdana"/>
+          <w:sz w:val="24"/>
+          <w:lang w:val="en-GB"/>
+        </w:rPr>
+        <w:t xml:space="preserve"> to generate clean, interactive and responsive alert and prompt dialogues. These replace the native JS alerts which are not intuitive or aesthetically pleasing. </w:t>
+      </w:r>
+    </w:p>
+    <w:p>
+      <w:pPr>
+        <w:rPr>
+          <w:rFonts w:ascii="Verdana" w:hAnsi="Verdana"/>
+          <w:sz w:val="24"/>
+          <w:lang w:val="en-GB"/>
+        </w:rPr>
+      </w:pPr>
+      <w:proofErr w:type="spellStart"/>
+      <w:r>
+        <w:rPr>
+          <w:rFonts w:ascii="Verdana" w:hAnsi="Verdana"/>
+          <w:sz w:val="24"/>
+          <w:lang w:val="en-GB"/>
+        </w:rPr>
+        <w:t>SweetAlert</w:t>
+      </w:r>
+      <w:proofErr w:type="spellEnd"/>
+      <w:r>
+        <w:rPr>
+          <w:rFonts w:ascii="Verdana" w:hAnsi="Verdana"/>
+          <w:sz w:val="24"/>
+          <w:lang w:val="en-GB"/>
+        </w:rPr>
+        <w:t xml:space="preserve"> </w:t>
+      </w:r>
+      <w:proofErr w:type="gramStart"/>
+      <w:r>
+        <w:rPr>
+          <w:rFonts w:ascii="Verdana" w:hAnsi="Verdana"/>
+          <w:sz w:val="24"/>
+          <w:lang w:val="en-GB"/>
+        </w:rPr>
+        <w:t>is called</w:t>
+      </w:r>
+      <w:proofErr w:type="gramEnd"/>
+      <w:r>
+        <w:rPr>
+          <w:rFonts w:ascii="Verdana" w:hAnsi="Verdana"/>
+          <w:sz w:val="24"/>
+          <w:lang w:val="en-GB"/>
+        </w:rPr>
+        <w:t xml:space="preserve"> using the global </w:t>
+      </w:r>
+      <w:proofErr w:type="spellStart"/>
+      <w:r>
+        <w:rPr>
+          <w:rFonts w:ascii="Verdana" w:hAnsi="Verdana"/>
+          <w:sz w:val="24"/>
+          <w:lang w:val="en-GB"/>
+        </w:rPr>
+        <w:t>swal</w:t>
+      </w:r>
+      <w:proofErr w:type="spellEnd"/>
+      <w:r>
+        <w:rPr>
+          <w:rFonts w:ascii="Verdana" w:hAnsi="Verdana"/>
+          <w:sz w:val="24"/>
+          <w:lang w:val="en-GB"/>
+        </w:rPr>
+        <w:t xml:space="preserve"> variable and utilises an object-based approach in alert creation, with each ‘parameter’ of the alert contained within an object:</w:t>
+      </w:r>
+    </w:p>
+    <w:p>
+      <w:pPr>
+        <w:shd w:val="clear" w:color="auto" w:fill="1E1E1E"/>
+        <w:spacing w:after="0" w:line="285" w:lineRule="atLeast"/>
+        <w:rPr>
+          <w:rFonts w:ascii="Consolas" w:eastAsia="Times New Roman" w:hAnsi="Consolas" w:cs="Times New Roman"/>
+          <w:color w:val="D4D4D4"/>
+          <w:sz w:val="21"/>
+          <w:szCs w:val="21"/>
+          <w:lang w:eastAsia="en-AU"/>
+        </w:rPr>
+      </w:pPr>
+      <w:proofErr w:type="spellStart"/>
+      <w:proofErr w:type="gramStart"/>
+      <w:r>
+        <w:rPr>
+          <w:rFonts w:ascii="Consolas" w:eastAsia="Times New Roman" w:hAnsi="Consolas" w:cs="Times New Roman"/>
+          <w:color w:val="DCDCAA"/>
+          <w:sz w:val="21"/>
+          <w:szCs w:val="21"/>
+          <w:lang w:eastAsia="en-AU"/>
+        </w:rPr>
+        <w:t>swal</w:t>
+      </w:r>
+      <w:proofErr w:type="spellEnd"/>
+      <w:r>
+        <w:rPr>
+          <w:rFonts w:ascii="Consolas" w:eastAsia="Times New Roman" w:hAnsi="Consolas" w:cs="Times New Roman"/>
+          <w:color w:val="D4D4D4"/>
+          <w:sz w:val="21"/>
+          <w:szCs w:val="21"/>
+          <w:lang w:eastAsia="en-AU"/>
+        </w:rPr>
+        <w:t>(</w:t>
+      </w:r>
+      <w:proofErr w:type="gramEnd"/>
+      <w:r>
+        <w:rPr>
+          <w:rFonts w:ascii="Consolas" w:eastAsia="Times New Roman" w:hAnsi="Consolas" w:cs="Times New Roman"/>
+          <w:color w:val="D4D4D4"/>
+          <w:sz w:val="21"/>
+          <w:szCs w:val="21"/>
+          <w:lang w:eastAsia="en-AU"/>
+        </w:rPr>
+        <w:t>{</w:t>
+      </w:r>
+    </w:p>
+    <w:p>
+      <w:pPr>
+        <w:shd w:val="clear" w:color="auto" w:fill="1E1E1E"/>
+        <w:spacing w:after="0" w:line="285" w:lineRule="atLeast"/>
+        <w:rPr>
+          <w:rFonts w:ascii="Consolas" w:eastAsia="Times New Roman" w:hAnsi="Consolas" w:cs="Times New Roman"/>
+          <w:color w:val="D4D4D4"/>
+          <w:sz w:val="21"/>
+          <w:szCs w:val="21"/>
+          <w:lang w:eastAsia="en-AU"/>
+        </w:rPr>
+      </w:pPr>
+      <w:r>
+        <w:rPr>
+          <w:rFonts w:ascii="Consolas" w:eastAsia="Times New Roman" w:hAnsi="Consolas" w:cs="Times New Roman"/>
+          <w:color w:val="D4D4D4"/>
+          <w:sz w:val="21"/>
+          <w:szCs w:val="21"/>
+          <w:lang w:eastAsia="en-AU"/>
+        </w:rPr>
+        <w:t xml:space="preserve">        </w:t>
+      </w:r>
+      <w:r>
+        <w:rPr>
+          <w:rFonts w:ascii="Consolas" w:eastAsia="Times New Roman" w:hAnsi="Consolas" w:cs="Times New Roman"/>
+          <w:color w:val="9CDCFE"/>
+          <w:sz w:val="21"/>
+          <w:szCs w:val="21"/>
+          <w:lang w:eastAsia="en-AU"/>
+        </w:rPr>
+        <w:t>title:</w:t>
+      </w:r>
+      <w:r>
+        <w:rPr>
+          <w:rFonts w:ascii="Consolas" w:eastAsia="Times New Roman" w:hAnsi="Consolas" w:cs="Times New Roman"/>
+          <w:color w:val="9CDCFE"/>
+          <w:sz w:val="21"/>
+          <w:szCs w:val="21"/>
+          <w:lang w:eastAsia="en-AU"/>
+        </w:rPr>
+        <w:t xml:space="preserve"> </w:t>
+      </w:r>
+      <w:r>
+        <w:rPr>
+          <w:rFonts w:ascii="Consolas" w:eastAsia="Times New Roman" w:hAnsi="Consolas" w:cs="Times New Roman"/>
+          <w:color w:val="CE9178"/>
+          <w:sz w:val="21"/>
+          <w:szCs w:val="21"/>
+          <w:lang w:eastAsia="en-AU"/>
+        </w:rPr>
+        <w:t xml:space="preserve">'What is </w:t>
+      </w:r>
+      <w:proofErr w:type="spellStart"/>
+      <w:r>
+        <w:rPr>
+          <w:rFonts w:ascii="Consolas" w:eastAsia="Times New Roman" w:hAnsi="Consolas" w:cs="Times New Roman"/>
+          <w:color w:val="CE9178"/>
+          <w:sz w:val="21"/>
+          <w:szCs w:val="21"/>
+          <w:lang w:eastAsia="en-AU"/>
+        </w:rPr>
+        <w:t>RManager</w:t>
+      </w:r>
+      <w:proofErr w:type="spellEnd"/>
+      <w:r>
+        <w:rPr>
+          <w:rFonts w:ascii="Consolas" w:eastAsia="Times New Roman" w:hAnsi="Consolas" w:cs="Times New Roman"/>
+          <w:color w:val="CE9178"/>
+          <w:sz w:val="21"/>
+          <w:szCs w:val="21"/>
+          <w:lang w:eastAsia="en-AU"/>
+        </w:rPr>
+        <w:t>?'</w:t>
+      </w:r>
+      <w:r>
+        <w:rPr>
+          <w:rFonts w:ascii="Consolas" w:eastAsia="Times New Roman" w:hAnsi="Consolas" w:cs="Times New Roman"/>
+          <w:color w:val="D4D4D4"/>
+          <w:sz w:val="21"/>
+          <w:szCs w:val="21"/>
+          <w:lang w:eastAsia="en-AU"/>
+        </w:rPr>
+        <w:t>,</w:t>
+      </w:r>
+    </w:p>
+    <w:p>
+      <w:pPr>
+        <w:shd w:val="clear" w:color="auto" w:fill="1E1E1E"/>
+        <w:spacing w:after="0" w:line="285" w:lineRule="atLeast"/>
+        <w:rPr>
+          <w:rFonts w:ascii="Consolas" w:eastAsia="Times New Roman" w:hAnsi="Consolas" w:cs="Times New Roman"/>
+          <w:color w:val="D4D4D4"/>
+          <w:sz w:val="21"/>
+          <w:szCs w:val="21"/>
+          <w:lang w:eastAsia="en-AU"/>
+        </w:rPr>
+      </w:pPr>
+      <w:r>
+        <w:rPr>
+          <w:rFonts w:ascii="Consolas" w:eastAsia="Times New Roman" w:hAnsi="Consolas" w:cs="Times New Roman"/>
+          <w:color w:val="D4D4D4"/>
+          <w:sz w:val="21"/>
+          <w:szCs w:val="21"/>
+          <w:lang w:eastAsia="en-AU"/>
+        </w:rPr>
+        <w:t xml:space="preserve">        </w:t>
+      </w:r>
+      <w:r>
+        <w:rPr>
+          <w:rFonts w:ascii="Consolas" w:eastAsia="Times New Roman" w:hAnsi="Consolas" w:cs="Times New Roman"/>
+          <w:color w:val="9CDCFE"/>
+          <w:sz w:val="21"/>
+          <w:szCs w:val="21"/>
+          <w:lang w:eastAsia="en-AU"/>
+        </w:rPr>
+        <w:t>text:</w:t>
+      </w:r>
+      <w:r>
+        <w:rPr>
+          <w:rFonts w:ascii="Consolas" w:eastAsia="Times New Roman" w:hAnsi="Consolas" w:cs="Times New Roman"/>
+          <w:color w:val="9CDCFE"/>
+          <w:sz w:val="21"/>
+          <w:szCs w:val="21"/>
+          <w:lang w:eastAsia="en-AU"/>
+        </w:rPr>
+        <w:t xml:space="preserve"> </w:t>
+      </w:r>
+      <w:r>
+        <w:rPr>
+          <w:rFonts w:ascii="Consolas" w:eastAsia="Times New Roman" w:hAnsi="Consolas" w:cs="Times New Roman"/>
+          <w:color w:val="CE9178"/>
+          <w:sz w:val="21"/>
+          <w:szCs w:val="21"/>
+          <w:lang w:eastAsia="en-AU"/>
+        </w:rPr>
+        <w:t>'</w:t>
+      </w:r>
+      <w:proofErr w:type="spellStart"/>
+      <w:r>
+        <w:rPr>
+          <w:rFonts w:ascii="Consolas" w:eastAsia="Times New Roman" w:hAnsi="Consolas" w:cs="Times New Roman"/>
+          <w:color w:val="CE9178"/>
+          <w:sz w:val="21"/>
+          <w:szCs w:val="21"/>
+          <w:lang w:eastAsia="en-AU"/>
+        </w:rPr>
+        <w:t>RManager</w:t>
+      </w:r>
+      <w:proofErr w:type="spellEnd"/>
+      <w:r>
+        <w:rPr>
+          <w:rFonts w:ascii="Consolas" w:eastAsia="Times New Roman" w:hAnsi="Consolas" w:cs="Times New Roman"/>
+          <w:color w:val="CE9178"/>
+          <w:sz w:val="21"/>
+          <w:szCs w:val="21"/>
+          <w:lang w:eastAsia="en-AU"/>
+        </w:rPr>
+        <w:t xml:space="preserve"> is a tool for restaurants to create, manage and manipulate bookings. </w:t>
+      </w:r>
+      <w:r>
+        <w:rPr>
+          <w:rFonts w:ascii="Consolas" w:eastAsia="Times New Roman" w:hAnsi="Consolas" w:cs="Times New Roman"/>
+          <w:color w:val="D7BA7D"/>
+          <w:sz w:val="21"/>
+          <w:szCs w:val="21"/>
+          <w:lang w:eastAsia="en-AU"/>
+        </w:rPr>
+        <w:t>\n</w:t>
+      </w:r>
+      <w:r>
+        <w:rPr>
+          <w:rFonts w:ascii="Consolas" w:eastAsia="Times New Roman" w:hAnsi="Consolas" w:cs="Times New Roman"/>
+          <w:color w:val="CE9178"/>
+          <w:sz w:val="21"/>
+          <w:szCs w:val="21"/>
+          <w:lang w:eastAsia="en-AU"/>
+        </w:rPr>
+        <w:t xml:space="preserve"> </w:t>
+      </w:r>
+      <w:proofErr w:type="gramStart"/>
+      <w:r>
+        <w:rPr>
+          <w:rFonts w:ascii="Consolas" w:eastAsia="Times New Roman" w:hAnsi="Consolas" w:cs="Times New Roman"/>
+          <w:color w:val="CE9178"/>
+          <w:sz w:val="21"/>
+          <w:szCs w:val="21"/>
+          <w:lang w:eastAsia="en-AU"/>
+        </w:rPr>
+        <w:t>To</w:t>
+      </w:r>
+      <w:proofErr w:type="gramEnd"/>
+      <w:r>
+        <w:rPr>
+          <w:rFonts w:ascii="Consolas" w:eastAsia="Times New Roman" w:hAnsi="Consolas" w:cs="Times New Roman"/>
+          <w:color w:val="CE9178"/>
+          <w:sz w:val="21"/>
+          <w:szCs w:val="21"/>
+          <w:lang w:eastAsia="en-AU"/>
+        </w:rPr>
+        <w:t xml:space="preserve"> find out more, visit the docs.'</w:t>
+      </w:r>
+      <w:r>
+        <w:rPr>
+          <w:rFonts w:ascii="Consolas" w:eastAsia="Times New Roman" w:hAnsi="Consolas" w:cs="Times New Roman"/>
+          <w:color w:val="D4D4D4"/>
+          <w:sz w:val="21"/>
+          <w:szCs w:val="21"/>
+          <w:lang w:eastAsia="en-AU"/>
+        </w:rPr>
+        <w:t>,</w:t>
+      </w:r>
+    </w:p>
+    <w:p>
+      <w:pPr>
+        <w:shd w:val="clear" w:color="auto" w:fill="1E1E1E"/>
+        <w:spacing w:after="0" w:line="285" w:lineRule="atLeast"/>
+        <w:rPr>
+          <w:rFonts w:ascii="Consolas" w:eastAsia="Times New Roman" w:hAnsi="Consolas" w:cs="Times New Roman"/>
+          <w:color w:val="D4D4D4"/>
+          <w:sz w:val="21"/>
+          <w:szCs w:val="21"/>
+          <w:lang w:eastAsia="en-AU"/>
+        </w:rPr>
+      </w:pPr>
+      <w:r>
+        <w:rPr>
+          <w:rFonts w:ascii="Consolas" w:eastAsia="Times New Roman" w:hAnsi="Consolas" w:cs="Times New Roman"/>
+          <w:color w:val="D4D4D4"/>
+          <w:sz w:val="21"/>
+          <w:szCs w:val="21"/>
+          <w:lang w:eastAsia="en-AU"/>
+        </w:rPr>
+        <w:t xml:space="preserve">        </w:t>
+      </w:r>
+      <w:r>
+        <w:rPr>
+          <w:rFonts w:ascii="Consolas" w:eastAsia="Times New Roman" w:hAnsi="Consolas" w:cs="Times New Roman"/>
+          <w:color w:val="9CDCFE"/>
+          <w:sz w:val="21"/>
+          <w:szCs w:val="21"/>
+          <w:lang w:eastAsia="en-AU"/>
+        </w:rPr>
+        <w:t>icon:</w:t>
+      </w:r>
+      <w:r>
+        <w:rPr>
+          <w:rFonts w:ascii="Consolas" w:eastAsia="Times New Roman" w:hAnsi="Consolas" w:cs="Times New Roman"/>
+          <w:color w:val="D4D4D4"/>
+          <w:sz w:val="21"/>
+          <w:szCs w:val="21"/>
+          <w:lang w:eastAsia="en-AU"/>
+        </w:rPr>
+        <w:t xml:space="preserve"> </w:t>
+      </w:r>
+      <w:r>
+        <w:rPr>
+          <w:rFonts w:ascii="Consolas" w:eastAsia="Times New Roman" w:hAnsi="Consolas" w:cs="Times New Roman"/>
+          <w:color w:val="CE9178"/>
+          <w:sz w:val="21"/>
+          <w:szCs w:val="21"/>
+          <w:lang w:eastAsia="en-AU"/>
+        </w:rPr>
+        <w:t>'info'</w:t>
+      </w:r>
+      <w:r>
+        <w:rPr>
+          <w:rFonts w:ascii="Consolas" w:eastAsia="Times New Roman" w:hAnsi="Consolas" w:cs="Times New Roman"/>
+          <w:color w:val="D4D4D4"/>
+          <w:sz w:val="21"/>
+          <w:szCs w:val="21"/>
+          <w:lang w:eastAsia="en-AU"/>
+        </w:rPr>
+        <w:t>,</w:t>
+      </w:r>
+    </w:p>
+    <w:p>
+      <w:pPr>
+        <w:shd w:val="clear" w:color="auto" w:fill="1E1E1E"/>
+        <w:spacing w:after="0" w:line="285" w:lineRule="atLeast"/>
+        <w:rPr>
+          <w:rFonts w:ascii="Consolas" w:eastAsia="Times New Roman" w:hAnsi="Consolas" w:cs="Times New Roman"/>
+          <w:color w:val="D4D4D4"/>
+          <w:sz w:val="21"/>
+          <w:szCs w:val="21"/>
+          <w:lang w:eastAsia="en-AU"/>
+        </w:rPr>
+      </w:pPr>
+      <w:r>
+        <w:rPr>
+          <w:rFonts w:ascii="Consolas" w:eastAsia="Times New Roman" w:hAnsi="Consolas" w:cs="Times New Roman"/>
+          <w:color w:val="D4D4D4"/>
+          <w:sz w:val="21"/>
+          <w:szCs w:val="21"/>
+          <w:lang w:eastAsia="en-AU"/>
+        </w:rPr>
+        <w:t xml:space="preserve">    })</w:t>
+      </w:r>
+    </w:p>
+    <w:p>
+      <w:pPr>
+        <w:rPr>
+          <w:rFonts w:ascii="Verdana" w:hAnsi="Verdana"/>
+          <w:sz w:val="24"/>
+          <w:lang w:val="en-GB"/>
+        </w:rPr>
+      </w:pPr>
+      <w:r>
+        <w:rPr>
+          <w:rFonts w:ascii="Verdana" w:hAnsi="Verdana"/>
+          <w:sz w:val="24"/>
+          <w:lang w:val="en-GB"/>
+        </w:rPr>
+        <w:br/>
+      </w:r>
+    </w:p>
+    <w:p>
+      <w:pPr>
+        <w:rPr>
+          <w:rFonts w:ascii="Verdana" w:hAnsi="Verdana"/>
+          <w:sz w:val="24"/>
+          <w:lang w:val="en-GB"/>
+        </w:rPr>
+      </w:pPr>
+    </w:p>
+    <w:p>
+      <w:pPr>
+        <w:rPr>
+          <w:rFonts w:ascii="Verdana" w:hAnsi="Verdana"/>
+          <w:sz w:val="24"/>
+          <w:lang w:val="en-GB"/>
+        </w:rPr>
+      </w:pPr>
+    </w:p>
+    <w:p>
+      <w:pPr>
+        <w:rPr>
+          <w:rFonts w:ascii="Verdana" w:hAnsi="Verdana"/>
+          <w:sz w:val="24"/>
+          <w:lang w:val="en-GB"/>
+        </w:rPr>
+      </w:pPr>
+    </w:p>
+    <w:p>
+      <w:pPr>
+        <w:rPr>
+          <w:rFonts w:ascii="Verdana" w:hAnsi="Verdana"/>
+          <w:sz w:val="24"/>
+          <w:lang w:val="en-GB"/>
+        </w:rPr>
+      </w:pPr>
+    </w:p>
+    <w:p>
+      <w:pPr>
+        <w:rPr>
+          <w:rFonts w:ascii="Verdana" w:hAnsi="Verdana"/>
+          <w:sz w:val="24"/>
+          <w:lang w:val="en-GB"/>
+        </w:rPr>
+      </w:pPr>
+      <w:r>
+        <w:rPr>
+          <w:rFonts w:ascii="Verdana" w:hAnsi="Verdana"/>
+          <w:sz w:val="24"/>
+          <w:lang w:val="en-GB"/>
+        </w:rPr>
+        <w:lastRenderedPageBreak/>
+        <w:t xml:space="preserve">Additionally, </w:t>
+      </w:r>
+      <w:proofErr w:type="spellStart"/>
+      <w:r>
+        <w:rPr>
+          <w:rFonts w:ascii="Verdana" w:hAnsi="Verdana"/>
+          <w:sz w:val="24"/>
+          <w:lang w:val="en-GB"/>
+        </w:rPr>
+        <w:t>SweetAlert</w:t>
+      </w:r>
+      <w:proofErr w:type="spellEnd"/>
+      <w:r>
+        <w:rPr>
+          <w:rFonts w:ascii="Verdana" w:hAnsi="Verdana"/>
+          <w:sz w:val="24"/>
+          <w:lang w:val="en-GB"/>
+        </w:rPr>
+        <w:t xml:space="preserve"> uses arrow functions for responsive alert functionality:</w:t>
+      </w:r>
+    </w:p>
+    <w:p>
+      <w:pPr>
+        <w:shd w:val="clear" w:color="auto" w:fill="1E1E1E"/>
+        <w:spacing w:after="0" w:line="285" w:lineRule="atLeast"/>
+        <w:rPr>
+          <w:rFonts w:ascii="Consolas" w:eastAsia="Times New Roman" w:hAnsi="Consolas" w:cs="Times New Roman"/>
+          <w:color w:val="D4D4D4"/>
+          <w:sz w:val="21"/>
+          <w:szCs w:val="21"/>
+          <w:lang w:eastAsia="en-AU"/>
+        </w:rPr>
+      </w:pPr>
+      <w:proofErr w:type="spellStart"/>
+      <w:proofErr w:type="gramStart"/>
+      <w:r>
+        <w:rPr>
+          <w:rFonts w:ascii="Consolas" w:eastAsia="Times New Roman" w:hAnsi="Consolas" w:cs="Times New Roman"/>
+          <w:color w:val="DCDCAA"/>
+          <w:sz w:val="21"/>
+          <w:szCs w:val="21"/>
+          <w:lang w:eastAsia="en-AU"/>
+        </w:rPr>
+        <w:t>swal</w:t>
+      </w:r>
+      <w:proofErr w:type="spellEnd"/>
+      <w:r>
+        <w:rPr>
+          <w:rFonts w:ascii="Consolas" w:eastAsia="Times New Roman" w:hAnsi="Consolas" w:cs="Times New Roman"/>
+          <w:color w:val="D4D4D4"/>
+          <w:sz w:val="21"/>
+          <w:szCs w:val="21"/>
+          <w:lang w:eastAsia="en-AU"/>
+        </w:rPr>
+        <w:t>(</w:t>
+      </w:r>
+      <w:proofErr w:type="gramEnd"/>
+      <w:r>
+        <w:rPr>
+          <w:rFonts w:ascii="Consolas" w:eastAsia="Times New Roman" w:hAnsi="Consolas" w:cs="Times New Roman"/>
+          <w:color w:val="D4D4D4"/>
+          <w:sz w:val="21"/>
+          <w:szCs w:val="21"/>
+          <w:lang w:eastAsia="en-AU"/>
+        </w:rPr>
+        <w:t>{</w:t>
+      </w:r>
+    </w:p>
+    <w:p>
+      <w:pPr>
+        <w:shd w:val="clear" w:color="auto" w:fill="1E1E1E"/>
+        <w:spacing w:after="0" w:line="285" w:lineRule="atLeast"/>
+        <w:rPr>
+          <w:rFonts w:ascii="Consolas" w:eastAsia="Times New Roman" w:hAnsi="Consolas" w:cs="Times New Roman"/>
+          <w:color w:val="D4D4D4"/>
+          <w:sz w:val="21"/>
+          <w:szCs w:val="21"/>
+          <w:lang w:eastAsia="en-AU"/>
+        </w:rPr>
+      </w:pPr>
+      <w:r>
+        <w:rPr>
+          <w:rFonts w:ascii="Consolas" w:eastAsia="Times New Roman" w:hAnsi="Consolas" w:cs="Times New Roman"/>
+          <w:color w:val="D4D4D4"/>
+          <w:sz w:val="21"/>
+          <w:szCs w:val="21"/>
+          <w:lang w:eastAsia="en-AU"/>
+        </w:rPr>
+        <w:t xml:space="preserve">        </w:t>
+      </w:r>
+      <w:r>
+        <w:rPr>
+          <w:rFonts w:ascii="Consolas" w:eastAsia="Times New Roman" w:hAnsi="Consolas" w:cs="Times New Roman"/>
+          <w:color w:val="9CDCFE"/>
+          <w:sz w:val="21"/>
+          <w:szCs w:val="21"/>
+          <w:lang w:eastAsia="en-AU"/>
+        </w:rPr>
+        <w:t>title:</w:t>
+      </w:r>
+      <w:r>
+        <w:rPr>
+          <w:rFonts w:ascii="Consolas" w:eastAsia="Times New Roman" w:hAnsi="Consolas" w:cs="Times New Roman"/>
+          <w:color w:val="D4D4D4"/>
+          <w:sz w:val="21"/>
+          <w:szCs w:val="21"/>
+          <w:lang w:eastAsia="en-AU"/>
+        </w:rPr>
+        <w:t xml:space="preserve"> </w:t>
+      </w:r>
+      <w:r>
+        <w:rPr>
+          <w:rFonts w:ascii="Consolas" w:eastAsia="Times New Roman" w:hAnsi="Consolas" w:cs="Times New Roman"/>
+          <w:color w:val="CE9178"/>
+          <w:sz w:val="21"/>
+          <w:szCs w:val="21"/>
+          <w:lang w:eastAsia="en-AU"/>
+        </w:rPr>
+        <w:t>"Are you sure you want to do that?"</w:t>
+      </w:r>
+      <w:r>
+        <w:rPr>
+          <w:rFonts w:ascii="Consolas" w:eastAsia="Times New Roman" w:hAnsi="Consolas" w:cs="Times New Roman"/>
+          <w:color w:val="D4D4D4"/>
+          <w:sz w:val="21"/>
+          <w:szCs w:val="21"/>
+          <w:lang w:eastAsia="en-AU"/>
+        </w:rPr>
+        <w:t>,</w:t>
+      </w:r>
+    </w:p>
+    <w:p>
+      <w:pPr>
+        <w:shd w:val="clear" w:color="auto" w:fill="1E1E1E"/>
+        <w:spacing w:after="0" w:line="285" w:lineRule="atLeast"/>
+        <w:rPr>
+          <w:rFonts w:ascii="Consolas" w:eastAsia="Times New Roman" w:hAnsi="Consolas" w:cs="Times New Roman"/>
+          <w:color w:val="D4D4D4"/>
+          <w:sz w:val="21"/>
+          <w:szCs w:val="21"/>
+          <w:lang w:eastAsia="en-AU"/>
+        </w:rPr>
+      </w:pPr>
+      <w:r>
+        <w:rPr>
+          <w:rFonts w:ascii="Consolas" w:eastAsia="Times New Roman" w:hAnsi="Consolas" w:cs="Times New Roman"/>
+          <w:color w:val="D4D4D4"/>
+          <w:sz w:val="21"/>
+          <w:szCs w:val="21"/>
+          <w:lang w:eastAsia="en-AU"/>
+        </w:rPr>
+        <w:t xml:space="preserve">        </w:t>
+      </w:r>
+      <w:r>
+        <w:rPr>
+          <w:rFonts w:ascii="Consolas" w:eastAsia="Times New Roman" w:hAnsi="Consolas" w:cs="Times New Roman"/>
+          <w:color w:val="9CDCFE"/>
+          <w:sz w:val="21"/>
+          <w:szCs w:val="21"/>
+          <w:lang w:eastAsia="en-AU"/>
+        </w:rPr>
+        <w:t>text:</w:t>
+      </w:r>
+      <w:r>
+        <w:rPr>
+          <w:rFonts w:ascii="Consolas" w:eastAsia="Times New Roman" w:hAnsi="Consolas" w:cs="Times New Roman"/>
+          <w:color w:val="D4D4D4"/>
+          <w:sz w:val="21"/>
+          <w:szCs w:val="21"/>
+          <w:lang w:eastAsia="en-AU"/>
+        </w:rPr>
+        <w:t xml:space="preserve"> </w:t>
+      </w:r>
+      <w:r>
+        <w:rPr>
+          <w:rFonts w:ascii="Consolas" w:eastAsia="Times New Roman" w:hAnsi="Consolas" w:cs="Times New Roman"/>
+          <w:color w:val="CE9178"/>
+          <w:sz w:val="21"/>
+          <w:szCs w:val="21"/>
+          <w:lang w:eastAsia="en-AU"/>
+        </w:rPr>
+        <w:t>"Doing so will delete all usernames, passwords, bookings and other data."</w:t>
+      </w:r>
+      <w:r>
+        <w:rPr>
+          <w:rFonts w:ascii="Consolas" w:eastAsia="Times New Roman" w:hAnsi="Consolas" w:cs="Times New Roman"/>
+          <w:color w:val="D4D4D4"/>
+          <w:sz w:val="21"/>
+          <w:szCs w:val="21"/>
+          <w:lang w:eastAsia="en-AU"/>
+        </w:rPr>
+        <w:t>,</w:t>
+      </w:r>
+    </w:p>
+    <w:p>
+      <w:pPr>
+        <w:shd w:val="clear" w:color="auto" w:fill="1E1E1E"/>
+        <w:spacing w:after="0" w:line="285" w:lineRule="atLeast"/>
+        <w:rPr>
+          <w:rFonts w:ascii="Consolas" w:eastAsia="Times New Roman" w:hAnsi="Consolas" w:cs="Times New Roman"/>
+          <w:color w:val="D4D4D4"/>
+          <w:sz w:val="21"/>
+          <w:szCs w:val="21"/>
+          <w:lang w:eastAsia="en-AU"/>
+        </w:rPr>
+      </w:pPr>
+      <w:r>
+        <w:rPr>
+          <w:rFonts w:ascii="Consolas" w:eastAsia="Times New Roman" w:hAnsi="Consolas" w:cs="Times New Roman"/>
+          <w:color w:val="D4D4D4"/>
+          <w:sz w:val="21"/>
+          <w:szCs w:val="21"/>
+          <w:lang w:eastAsia="en-AU"/>
+        </w:rPr>
+        <w:t xml:space="preserve">        </w:t>
+      </w:r>
+      <w:r>
+        <w:rPr>
+          <w:rFonts w:ascii="Consolas" w:eastAsia="Times New Roman" w:hAnsi="Consolas" w:cs="Times New Roman"/>
+          <w:color w:val="9CDCFE"/>
+          <w:sz w:val="21"/>
+          <w:szCs w:val="21"/>
+          <w:lang w:eastAsia="en-AU"/>
+        </w:rPr>
+        <w:t>icon:</w:t>
+      </w:r>
+      <w:r>
+        <w:rPr>
+          <w:rFonts w:ascii="Consolas" w:eastAsia="Times New Roman" w:hAnsi="Consolas" w:cs="Times New Roman"/>
+          <w:color w:val="D4D4D4"/>
+          <w:sz w:val="21"/>
+          <w:szCs w:val="21"/>
+          <w:lang w:eastAsia="en-AU"/>
+        </w:rPr>
+        <w:t xml:space="preserve"> </w:t>
+      </w:r>
+      <w:r>
+        <w:rPr>
+          <w:rFonts w:ascii="Consolas" w:eastAsia="Times New Roman" w:hAnsi="Consolas" w:cs="Times New Roman"/>
+          <w:color w:val="CE9178"/>
+          <w:sz w:val="21"/>
+          <w:szCs w:val="21"/>
+          <w:lang w:eastAsia="en-AU"/>
+        </w:rPr>
+        <w:t>"warning"</w:t>
+      </w:r>
+      <w:r>
+        <w:rPr>
+          <w:rFonts w:ascii="Consolas" w:eastAsia="Times New Roman" w:hAnsi="Consolas" w:cs="Times New Roman"/>
+          <w:color w:val="D4D4D4"/>
+          <w:sz w:val="21"/>
+          <w:szCs w:val="21"/>
+          <w:lang w:eastAsia="en-AU"/>
+        </w:rPr>
+        <w:t>,</w:t>
+      </w:r>
+    </w:p>
+    <w:p>
+      <w:pPr>
+        <w:shd w:val="clear" w:color="auto" w:fill="1E1E1E"/>
+        <w:spacing w:after="0" w:line="285" w:lineRule="atLeast"/>
+        <w:rPr>
+          <w:rFonts w:ascii="Consolas" w:eastAsia="Times New Roman" w:hAnsi="Consolas" w:cs="Times New Roman"/>
+          <w:color w:val="D4D4D4"/>
+          <w:sz w:val="21"/>
+          <w:szCs w:val="21"/>
+          <w:lang w:eastAsia="en-AU"/>
+        </w:rPr>
+      </w:pPr>
+      <w:r>
+        <w:rPr>
+          <w:rFonts w:ascii="Consolas" w:eastAsia="Times New Roman" w:hAnsi="Consolas" w:cs="Times New Roman"/>
+          <w:color w:val="D4D4D4"/>
+          <w:sz w:val="21"/>
+          <w:szCs w:val="21"/>
+          <w:lang w:eastAsia="en-AU"/>
+        </w:rPr>
+        <w:t xml:space="preserve">        </w:t>
+      </w:r>
+      <w:r>
+        <w:rPr>
+          <w:rFonts w:ascii="Consolas" w:eastAsia="Times New Roman" w:hAnsi="Consolas" w:cs="Times New Roman"/>
+          <w:color w:val="9CDCFE"/>
+          <w:sz w:val="21"/>
+          <w:szCs w:val="21"/>
+          <w:lang w:eastAsia="en-AU"/>
+        </w:rPr>
+        <w:t>buttons:</w:t>
+      </w:r>
+      <w:r>
+        <w:rPr>
+          <w:rFonts w:ascii="Consolas" w:eastAsia="Times New Roman" w:hAnsi="Consolas" w:cs="Times New Roman"/>
+          <w:color w:val="D4D4D4"/>
+          <w:sz w:val="21"/>
+          <w:szCs w:val="21"/>
+          <w:lang w:eastAsia="en-AU"/>
+        </w:rPr>
+        <w:t xml:space="preserve"> </w:t>
+      </w:r>
+      <w:r>
+        <w:rPr>
+          <w:rFonts w:ascii="Consolas" w:eastAsia="Times New Roman" w:hAnsi="Consolas" w:cs="Times New Roman"/>
+          <w:color w:val="569CD6"/>
+          <w:sz w:val="21"/>
+          <w:szCs w:val="21"/>
+          <w:lang w:eastAsia="en-AU"/>
+        </w:rPr>
+        <w:t>true</w:t>
+      </w:r>
+      <w:r>
+        <w:rPr>
+          <w:rFonts w:ascii="Consolas" w:eastAsia="Times New Roman" w:hAnsi="Consolas" w:cs="Times New Roman"/>
+          <w:color w:val="D4D4D4"/>
+          <w:sz w:val="21"/>
+          <w:szCs w:val="21"/>
+          <w:lang w:eastAsia="en-AU"/>
+        </w:rPr>
+        <w:t>,</w:t>
+      </w:r>
+    </w:p>
+    <w:p>
+      <w:pPr>
+        <w:shd w:val="clear" w:color="auto" w:fill="1E1E1E"/>
+        <w:spacing w:after="0" w:line="285" w:lineRule="atLeast"/>
+        <w:rPr>
+          <w:rFonts w:ascii="Consolas" w:eastAsia="Times New Roman" w:hAnsi="Consolas" w:cs="Times New Roman"/>
+          <w:color w:val="D4D4D4"/>
+          <w:sz w:val="21"/>
+          <w:szCs w:val="21"/>
+          <w:lang w:eastAsia="en-AU"/>
+        </w:rPr>
+      </w:pPr>
+      <w:r>
+        <w:rPr>
+          <w:rFonts w:ascii="Consolas" w:eastAsia="Times New Roman" w:hAnsi="Consolas" w:cs="Times New Roman"/>
+          <w:color w:val="D4D4D4"/>
+          <w:sz w:val="21"/>
+          <w:szCs w:val="21"/>
+          <w:lang w:eastAsia="en-AU"/>
+        </w:rPr>
+        <w:t xml:space="preserve">        </w:t>
+      </w:r>
+      <w:proofErr w:type="spellStart"/>
+      <w:r>
+        <w:rPr>
+          <w:rFonts w:ascii="Consolas" w:eastAsia="Times New Roman" w:hAnsi="Consolas" w:cs="Times New Roman"/>
+          <w:color w:val="9CDCFE"/>
+          <w:sz w:val="21"/>
+          <w:szCs w:val="21"/>
+          <w:lang w:eastAsia="en-AU"/>
+        </w:rPr>
+        <w:t>dangermode</w:t>
+      </w:r>
+      <w:proofErr w:type="spellEnd"/>
+      <w:r>
+        <w:rPr>
+          <w:rFonts w:ascii="Consolas" w:eastAsia="Times New Roman" w:hAnsi="Consolas" w:cs="Times New Roman"/>
+          <w:color w:val="9CDCFE"/>
+          <w:sz w:val="21"/>
+          <w:szCs w:val="21"/>
+          <w:lang w:eastAsia="en-AU"/>
+        </w:rPr>
+        <w:t>:</w:t>
+      </w:r>
+      <w:r>
+        <w:rPr>
+          <w:rFonts w:ascii="Consolas" w:eastAsia="Times New Roman" w:hAnsi="Consolas" w:cs="Times New Roman"/>
+          <w:color w:val="D4D4D4"/>
+          <w:sz w:val="21"/>
+          <w:szCs w:val="21"/>
+          <w:lang w:eastAsia="en-AU"/>
+        </w:rPr>
+        <w:t xml:space="preserve"> </w:t>
+      </w:r>
+      <w:r>
+        <w:rPr>
+          <w:rFonts w:ascii="Consolas" w:eastAsia="Times New Roman" w:hAnsi="Consolas" w:cs="Times New Roman"/>
+          <w:color w:val="569CD6"/>
+          <w:sz w:val="21"/>
+          <w:szCs w:val="21"/>
+          <w:lang w:eastAsia="en-AU"/>
+        </w:rPr>
+        <w:t>true</w:t>
+      </w:r>
+      <w:r>
+        <w:rPr>
+          <w:rFonts w:ascii="Consolas" w:eastAsia="Times New Roman" w:hAnsi="Consolas" w:cs="Times New Roman"/>
+          <w:color w:val="D4D4D4"/>
+          <w:sz w:val="21"/>
+          <w:szCs w:val="21"/>
+          <w:lang w:eastAsia="en-AU"/>
+        </w:rPr>
+        <w:t>}</w:t>
+      </w:r>
+    </w:p>
+    <w:p>
+      <w:pPr>
+        <w:shd w:val="clear" w:color="auto" w:fill="1E1E1E"/>
+        <w:spacing w:after="0" w:line="285" w:lineRule="atLeast"/>
+        <w:rPr>
+          <w:rFonts w:ascii="Consolas" w:eastAsia="Times New Roman" w:hAnsi="Consolas" w:cs="Times New Roman"/>
+          <w:color w:val="D4D4D4"/>
+          <w:sz w:val="21"/>
+          <w:szCs w:val="21"/>
+          <w:lang w:eastAsia="en-AU"/>
+        </w:rPr>
+      </w:pPr>
+      <w:r>
+        <w:rPr>
+          <w:rFonts w:ascii="Consolas" w:eastAsia="Times New Roman" w:hAnsi="Consolas" w:cs="Times New Roman"/>
+          <w:color w:val="D4D4D4"/>
+          <w:sz w:val="21"/>
+          <w:szCs w:val="21"/>
+          <w:lang w:eastAsia="en-AU"/>
+        </w:rPr>
+        <w:t xml:space="preserve">        )</w:t>
+      </w:r>
+    </w:p>
+    <w:p>
+      <w:pPr>
+        <w:shd w:val="clear" w:color="auto" w:fill="1E1E1E"/>
+        <w:spacing w:after="0" w:line="285" w:lineRule="atLeast"/>
+        <w:rPr>
+          <w:rFonts w:ascii="Consolas" w:eastAsia="Times New Roman" w:hAnsi="Consolas" w:cs="Times New Roman"/>
+          <w:color w:val="D4D4D4"/>
+          <w:sz w:val="21"/>
+          <w:szCs w:val="21"/>
+          <w:lang w:eastAsia="en-AU"/>
+        </w:rPr>
+      </w:pPr>
+      <w:r>
+        <w:rPr>
+          <w:rFonts w:ascii="Consolas" w:eastAsia="Times New Roman" w:hAnsi="Consolas" w:cs="Times New Roman"/>
+          <w:color w:val="D4D4D4"/>
+          <w:sz w:val="21"/>
+          <w:szCs w:val="21"/>
+          <w:lang w:eastAsia="en-AU"/>
+        </w:rPr>
+        <w:t xml:space="preserve">    </w:t>
+      </w:r>
+      <w:proofErr w:type="gramStart"/>
+      <w:r>
+        <w:rPr>
+          <w:rFonts w:ascii="Consolas" w:eastAsia="Times New Roman" w:hAnsi="Consolas" w:cs="Times New Roman"/>
+          <w:color w:val="D4D4D4"/>
+          <w:sz w:val="21"/>
+          <w:szCs w:val="21"/>
+          <w:lang w:eastAsia="en-AU"/>
+        </w:rPr>
+        <w:t>.</w:t>
+      </w:r>
+      <w:r>
+        <w:rPr>
+          <w:rFonts w:ascii="Consolas" w:eastAsia="Times New Roman" w:hAnsi="Consolas" w:cs="Times New Roman"/>
+          <w:color w:val="DCDCAA"/>
+          <w:sz w:val="21"/>
+          <w:szCs w:val="21"/>
+          <w:lang w:eastAsia="en-AU"/>
+        </w:rPr>
+        <w:t>then</w:t>
+      </w:r>
+      <w:proofErr w:type="gramEnd"/>
+      <w:r>
+        <w:rPr>
+          <w:rFonts w:ascii="Consolas" w:eastAsia="Times New Roman" w:hAnsi="Consolas" w:cs="Times New Roman"/>
+          <w:color w:val="D4D4D4"/>
+          <w:sz w:val="21"/>
+          <w:szCs w:val="21"/>
+          <w:lang w:eastAsia="en-AU"/>
+        </w:rPr>
+        <w:t>((</w:t>
+      </w:r>
+      <w:r>
+        <w:rPr>
+          <w:rFonts w:ascii="Consolas" w:eastAsia="Times New Roman" w:hAnsi="Consolas" w:cs="Times New Roman"/>
+          <w:color w:val="9CDCFE"/>
+          <w:sz w:val="21"/>
+          <w:szCs w:val="21"/>
+          <w:lang w:eastAsia="en-AU"/>
+        </w:rPr>
+        <w:t>value</w:t>
+      </w:r>
+      <w:r>
+        <w:rPr>
+          <w:rFonts w:ascii="Consolas" w:eastAsia="Times New Roman" w:hAnsi="Consolas" w:cs="Times New Roman"/>
+          <w:color w:val="D4D4D4"/>
+          <w:sz w:val="21"/>
+          <w:szCs w:val="21"/>
+          <w:lang w:eastAsia="en-AU"/>
+        </w:rPr>
+        <w:t xml:space="preserve">) </w:t>
+      </w:r>
+      <w:r>
+        <w:rPr>
+          <w:rFonts w:ascii="Consolas" w:eastAsia="Times New Roman" w:hAnsi="Consolas" w:cs="Times New Roman"/>
+          <w:color w:val="569CD6"/>
+          <w:sz w:val="21"/>
+          <w:szCs w:val="21"/>
+          <w:lang w:eastAsia="en-AU"/>
+        </w:rPr>
+        <w:t>=&gt;</w:t>
+      </w:r>
+      <w:r>
+        <w:rPr>
+          <w:rFonts w:ascii="Consolas" w:eastAsia="Times New Roman" w:hAnsi="Consolas" w:cs="Times New Roman"/>
+          <w:color w:val="D4D4D4"/>
+          <w:sz w:val="21"/>
+          <w:szCs w:val="21"/>
+          <w:lang w:eastAsia="en-AU"/>
+        </w:rPr>
+        <w:t xml:space="preserve"> {</w:t>
+      </w:r>
+    </w:p>
+    <w:p>
+      <w:pPr>
+        <w:shd w:val="clear" w:color="auto" w:fill="1E1E1E"/>
+        <w:spacing w:after="0" w:line="285" w:lineRule="atLeast"/>
+        <w:rPr>
+          <w:rFonts w:ascii="Consolas" w:eastAsia="Times New Roman" w:hAnsi="Consolas" w:cs="Times New Roman"/>
+          <w:color w:val="D4D4D4"/>
+          <w:sz w:val="21"/>
+          <w:szCs w:val="21"/>
+          <w:lang w:eastAsia="en-AU"/>
+        </w:rPr>
+      </w:pPr>
+      <w:r>
+        <w:rPr>
+          <w:rFonts w:ascii="Consolas" w:eastAsia="Times New Roman" w:hAnsi="Consolas" w:cs="Times New Roman"/>
+          <w:color w:val="D4D4D4"/>
+          <w:sz w:val="21"/>
+          <w:szCs w:val="21"/>
+          <w:lang w:eastAsia="en-AU"/>
+        </w:rPr>
+        <w:t xml:space="preserve">        </w:t>
+      </w:r>
+      <w:r>
+        <w:rPr>
+          <w:rFonts w:ascii="Consolas" w:eastAsia="Times New Roman" w:hAnsi="Consolas" w:cs="Times New Roman"/>
+          <w:color w:val="C586C0"/>
+          <w:sz w:val="21"/>
+          <w:szCs w:val="21"/>
+          <w:lang w:eastAsia="en-AU"/>
+        </w:rPr>
+        <w:t>// Code to be executed goes here…</w:t>
+      </w:r>
       <w:bookmarkStart w:id="0" w:name="_GoBack"/>
       <w:bookmarkEnd w:id="0"/>
     </w:p>
+    <w:p>
+      <w:pPr>
+        <w:shd w:val="clear" w:color="auto" w:fill="1E1E1E"/>
+        <w:spacing w:after="0" w:line="285" w:lineRule="atLeast"/>
+        <w:rPr>
+          <w:rFonts w:ascii="Consolas" w:eastAsia="Times New Roman" w:hAnsi="Consolas" w:cs="Times New Roman"/>
+          <w:color w:val="D4D4D4"/>
+          <w:sz w:val="21"/>
+          <w:szCs w:val="21"/>
+          <w:lang w:eastAsia="en-AU"/>
+        </w:rPr>
+      </w:pPr>
+      <w:r>
+        <w:rPr>
+          <w:rFonts w:ascii="Consolas" w:eastAsia="Times New Roman" w:hAnsi="Consolas" w:cs="Times New Roman"/>
+          <w:color w:val="D4D4D4"/>
+          <w:sz w:val="21"/>
+          <w:szCs w:val="21"/>
+          <w:lang w:eastAsia="en-AU"/>
+        </w:rPr>
+        <w:t xml:space="preserve">      });</w:t>
+      </w:r>
+    </w:p>
+    <w:p>
+      <w:pPr>
+        <w:rPr>
+          <w:rFonts w:ascii="Verdana" w:hAnsi="Verdana"/>
+          <w:sz w:val="24"/>
+          <w:lang w:val="en-GB"/>
+        </w:rPr>
+      </w:pPr>
+    </w:p>
     <w:sectPr>
+      <w:footerReference w:type="default" r:id="rId10"/>
       <w:pgSz w:w="11906" w:h="16838"/>
       <w:pgMar w:top="1440" w:right="1440" w:bottom="1440" w:left="1440" w:header="708" w:footer="708" w:gutter="0"/>
       <w:cols w:space="708"/>
@@ -1190,9 +3393,266 @@
 </w:document>
 </file>
 
+<file path=word/endnotes.xml><?xml version="1.0" encoding="utf-8"?>
+<w:endnotes xmlns:wpc="http://schemas.microsoft.com/office/word/2010/wordprocessingCanvas" xmlns:cx="http://schemas.microsoft.com/office/drawing/2014/chartex" xmlns:cx1="http://schemas.microsoft.com/office/drawing/2015/9/8/chartex" xmlns:cx2="http://schemas.microsoft.com/office/drawing/2015/10/21/chartex" xmlns:cx3="http://schemas.microsoft.com/office/drawing/2016/5/9/chartex" xmlns:cx4="http://schemas.microsoft.com/office/drawing/2016/5/10/chartex" xmlns:cx5="http://schemas.microsoft.com/office/drawing/2016/5/11/chartex" xmlns:cx6="http://schemas.microsoft.com/office/drawing/2016/5/12/chartex" xmlns:cx7="http://schemas.microsoft.com/office/drawing/2016/5/13/chartex" xmlns:cx8="http://schemas.microsoft.com/office/drawing/2016/5/14/chartex" xmlns:mc="http://schemas.openxmlformats.org/markup-compatibility/2006" xmlns:aink="http://schemas.microsoft.com/office/drawing/2016/ink" xmlns:am3d="http://schemas.microsoft.com/office/drawing/2017/model3d" xmlns:o="urn:schemas-microsoft-com:office:office" xmlns:r="http://schemas.openxmlformats.org/officeDocument/2006/relationships" xmlns:m="http://schemas.openxmlformats.org/officeDocument/2006/math" xmlns:v="urn:schemas-microsoft-com:vml" xmlns:wp14="http://schemas.microsoft.com/office/word/2010/wordprocessingDrawing" xmlns:wp="http://schemas.openxmlformats.org/drawingml/2006/wordprocessingDrawing" xmlns:w10="urn:schemas-microsoft-com:office:word" xmlns:w="http://schemas.openxmlformats.org/wordprocessingml/2006/main" xmlns:w14="http://schemas.microsoft.com/office/word/2010/wordml" xmlns:w15="http://schemas.microsoft.com/office/word/2012/wordml" xmlns:w16cid="http://schemas.microsoft.com/office/word/2016/wordml/cid" xmlns:w16se="http://schemas.microsoft.com/office/word/2015/wordml/symex" xmlns:wpg="http://schemas.microsoft.com/office/word/2010/wordprocessingGroup" xmlns:wpi="http://schemas.microsoft.com/office/word/2010/wordprocessingInk" xmlns:wne="http://schemas.microsoft.com/office/word/2006/wordml" xmlns:wps="http://schemas.microsoft.com/office/word/2010/wordprocessingShape" mc:Ignorable="w14 w15 w16se w16cid wp14">
+  <w:endnote w:type="separator" w:id="-1">
+    <w:p>
+      <w:pPr>
+        <w:spacing w:after="0" w:line="240" w:lineRule="auto"/>
+      </w:pPr>
+      <w:r>
+        <w:separator/>
+      </w:r>
+    </w:p>
+  </w:endnote>
+  <w:endnote w:type="continuationSeparator" w:id="0">
+    <w:p>
+      <w:pPr>
+        <w:spacing w:after="0" w:line="240" w:lineRule="auto"/>
+      </w:pPr>
+      <w:r>
+        <w:continuationSeparator/>
+      </w:r>
+    </w:p>
+  </w:endnote>
+</w:endnotes>
+</file>
+
+<file path=word/footer1.xml><?xml version="1.0" encoding="utf-8"?>
+<w:ftr xmlns:wpc="http://schemas.microsoft.com/office/word/2010/wordprocessingCanvas" xmlns:cx="http://schemas.microsoft.com/office/drawing/2014/chartex" xmlns:cx1="http://schemas.microsoft.com/office/drawing/2015/9/8/chartex" xmlns:cx2="http://schemas.microsoft.com/office/drawing/2015/10/21/chartex" xmlns:cx3="http://schemas.microsoft.com/office/drawing/2016/5/9/chartex" xmlns:cx4="http://schemas.microsoft.com/office/drawing/2016/5/10/chartex" xmlns:cx5="http://schemas.microsoft.com/office/drawing/2016/5/11/chartex" xmlns:cx6="http://schemas.microsoft.com/office/drawing/2016/5/12/chartex" xmlns:cx7="http://schemas.microsoft.com/office/drawing/2016/5/13/chartex" xmlns:cx8="http://schemas.microsoft.com/office/drawing/2016/5/14/chartex" xmlns:mc="http://schemas.openxmlformats.org/markup-compatibility/2006" xmlns:aink="http://schemas.microsoft.com/office/drawing/2016/ink" xmlns:am3d="http://schemas.microsoft.com/office/drawing/2017/model3d" xmlns:o="urn:schemas-microsoft-com:office:office" xmlns:r="http://schemas.openxmlformats.org/officeDocument/2006/relationships" xmlns:m="http://schemas.openxmlformats.org/officeDocument/2006/math" xmlns:v="urn:schemas-microsoft-com:vml" xmlns:wp14="http://schemas.microsoft.com/office/word/2010/wordprocessingDrawing" xmlns:wp="http://schemas.openxmlformats.org/drawingml/2006/wordprocessingDrawing" xmlns:w10="urn:schemas-microsoft-com:office:word" xmlns:w="http://schemas.openxmlformats.org/wordprocessingml/2006/main" xmlns:w14="http://schemas.microsoft.com/office/word/2010/wordml" xmlns:w15="http://schemas.microsoft.com/office/word/2012/wordml" xmlns:w16cid="http://schemas.microsoft.com/office/word/2016/wordml/cid" xmlns:w16se="http://schemas.microsoft.com/office/word/2015/wordml/symex" xmlns:wpg="http://schemas.microsoft.com/office/word/2010/wordprocessingGroup" xmlns:wpi="http://schemas.microsoft.com/office/word/2010/wordprocessingInk" xmlns:wne="http://schemas.microsoft.com/office/word/2006/wordml" xmlns:wps="http://schemas.microsoft.com/office/word/2010/wordprocessingShape" mc:Ignorable="w14 w15 w16se w16cid wp14">
+  <w:p>
+    <w:pPr>
+      <w:pStyle w:val="Footer"/>
+      <w:jc w:val="right"/>
+      <w:rPr>
+        <w:lang w:val="en-GB"/>
+      </w:rPr>
+    </w:pPr>
+    <w:r>
+      <w:rPr>
+        <w:lang w:val="en-GB"/>
+      </w:rPr>
+      <w:t>v.1.0 (work in progress)</w:t>
+    </w:r>
+  </w:p>
+  <w:p>
+    <w:pPr>
+      <w:pStyle w:val="Footer"/>
+      <w:jc w:val="center"/>
+      <w:rPr>
+        <w:lang w:val="en-GB"/>
+      </w:rPr>
+    </w:pPr>
+  </w:p>
+</w:ftr>
+</file>
+
+<file path=word/footnotes.xml><?xml version="1.0" encoding="utf-8"?>
+<w:footnotes xmlns:wpc="http://schemas.microsoft.com/office/word/2010/wordprocessingCanvas" xmlns:cx="http://schemas.microsoft.com/office/drawing/2014/chartex" xmlns:cx1="http://schemas.microsoft.com/office/drawing/2015/9/8/chartex" xmlns:cx2="http://schemas.microsoft.com/office/drawing/2015/10/21/chartex" xmlns:cx3="http://schemas.microsoft.com/office/drawing/2016/5/9/chartex" xmlns:cx4="http://schemas.microsoft.com/office/drawing/2016/5/10/chartex" xmlns:cx5="http://schemas.microsoft.com/office/drawing/2016/5/11/chartex" xmlns:cx6="http://schemas.microsoft.com/office/drawing/2016/5/12/chartex" xmlns:cx7="http://schemas.microsoft.com/office/drawing/2016/5/13/chartex" xmlns:cx8="http://schemas.microsoft.com/office/drawing/2016/5/14/chartex" xmlns:mc="http://schemas.openxmlformats.org/markup-compatibility/2006" xmlns:aink="http://schemas.microsoft.com/office/drawing/2016/ink" xmlns:am3d="http://schemas.microsoft.com/office/drawing/2017/model3d" xmlns:o="urn:schemas-microsoft-com:office:office" xmlns:r="http://schemas.openxmlformats.org/officeDocument/2006/relationships" xmlns:m="http://schemas.openxmlformats.org/officeDocument/2006/math" xmlns:v="urn:schemas-microsoft-com:vml" xmlns:wp14="http://schemas.microsoft.com/office/word/2010/wordprocessingDrawing" xmlns:wp="http://schemas.openxmlformats.org/drawingml/2006/wordprocessingDrawing" xmlns:w10="urn:schemas-microsoft-com:office:word" xmlns:w="http://schemas.openxmlformats.org/wordprocessingml/2006/main" xmlns:w14="http://schemas.microsoft.com/office/word/2010/wordml" xmlns:w15="http://schemas.microsoft.com/office/word/2012/wordml" xmlns:w16cid="http://schemas.microsoft.com/office/word/2016/wordml/cid" xmlns:w16se="http://schemas.microsoft.com/office/word/2015/wordml/symex" xmlns:wpg="http://schemas.microsoft.com/office/word/2010/wordprocessingGroup" xmlns:wpi="http://schemas.microsoft.com/office/word/2010/wordprocessingInk" xmlns:wne="http://schemas.microsoft.com/office/word/2006/wordml" xmlns:wps="http://schemas.microsoft.com/office/word/2010/wordprocessingShape" mc:Ignorable="w14 w15 w16se w16cid wp14">
+  <w:footnote w:type="separator" w:id="-1">
+    <w:p>
+      <w:pPr>
+        <w:spacing w:after="0" w:line="240" w:lineRule="auto"/>
+      </w:pPr>
+      <w:r>
+        <w:separator/>
+      </w:r>
+    </w:p>
+  </w:footnote>
+  <w:footnote w:type="continuationSeparator" w:id="0">
+    <w:p>
+      <w:pPr>
+        <w:spacing w:after="0" w:line="240" w:lineRule="auto"/>
+      </w:pPr>
+      <w:r>
+        <w:continuationSeparator/>
+      </w:r>
+    </w:p>
+  </w:footnote>
+</w:footnotes>
+</file>
+
 <file path=word/numbering.xml><?xml version="1.0" encoding="utf-8"?>
 <w:numbering xmlns:wpc="http://schemas.microsoft.com/office/word/2010/wordprocessingCanvas" xmlns:cx="http://schemas.microsoft.com/office/drawing/2014/chartex" xmlns:cx1="http://schemas.microsoft.com/office/drawing/2015/9/8/chartex" xmlns:cx2="http://schemas.microsoft.com/office/drawing/2015/10/21/chartex" xmlns:cx3="http://schemas.microsoft.com/office/drawing/2016/5/9/chartex" xmlns:cx4="http://schemas.microsoft.com/office/drawing/2016/5/10/chartex" xmlns:cx5="http://schemas.microsoft.com/office/drawing/2016/5/11/chartex" xmlns:cx6="http://schemas.microsoft.com/office/drawing/2016/5/12/chartex" xmlns:cx7="http://schemas.microsoft.com/office/drawing/2016/5/13/chartex" xmlns:cx8="http://schemas.microsoft.com/office/drawing/2016/5/14/chartex" xmlns:mc="http://schemas.openxmlformats.org/markup-compatibility/2006" xmlns:aink="http://schemas.microsoft.com/office/drawing/2016/ink" xmlns:am3d="http://schemas.microsoft.com/office/drawing/2017/model3d" xmlns:o="urn:schemas-microsoft-com:office:office" xmlns:r="http://schemas.openxmlformats.org/officeDocument/2006/relationships" xmlns:m="http://schemas.openxmlformats.org/officeDocument/2006/math" xmlns:v="urn:schemas-microsoft-com:vml" xmlns:wp14="http://schemas.microsoft.com/office/word/2010/wordprocessingDrawing" xmlns:wp="http://schemas.openxmlformats.org/drawingml/2006/wordprocessingDrawing" xmlns:w10="urn:schemas-microsoft-com:office:word" xmlns:w="http://schemas.openxmlformats.org/wordprocessingml/2006/main" xmlns:w14="http://schemas.microsoft.com/office/word/2010/wordml" xmlns:w15="http://schemas.microsoft.com/office/word/2012/wordml" xmlns:w16cid="http://schemas.microsoft.com/office/word/2016/wordml/cid" xmlns:w16se="http://schemas.microsoft.com/office/word/2015/wordml/symex" xmlns:wpg="http://schemas.microsoft.com/office/word/2010/wordprocessingGroup" xmlns:wpi="http://schemas.microsoft.com/office/word/2010/wordprocessingInk" xmlns:wne="http://schemas.microsoft.com/office/word/2006/wordml" xmlns:wps="http://schemas.microsoft.com/office/word/2010/wordprocessingShape" mc:Ignorable="w14 w15 w16se w16cid wp14">
   <w:abstractNum w:abstractNumId="0" w15:restartNumberingAfterBreak="0">
+    <w:nsid w:val="05647004"/>
+    <w:multiLevelType w:val="hybridMultilevel"/>
+    <w:tmpl w:val="B6161280"/>
+    <w:lvl w:ilvl="0" w:tplc="0C09000F">
+      <w:start w:val="1"/>
+      <w:numFmt w:val="decimal"/>
+      <w:lvlText w:val="%1."/>
+      <w:lvlJc w:val="left"/>
+      <w:pPr>
+        <w:ind w:left="720" w:hanging="360"/>
+      </w:pPr>
+      <w:rPr>
+        <w:rFonts w:hint="default"/>
+      </w:rPr>
+    </w:lvl>
+    <w:lvl w:ilvl="1" w:tplc="0C090019">
+      <w:start w:val="1"/>
+      <w:numFmt w:val="lowerLetter"/>
+      <w:lvlText w:val="%2."/>
+      <w:lvlJc w:val="left"/>
+      <w:pPr>
+        <w:ind w:left="1440" w:hanging="360"/>
+      </w:pPr>
+    </w:lvl>
+    <w:lvl w:ilvl="2" w:tplc="0C09001B">
+      <w:start w:val="1"/>
+      <w:numFmt w:val="lowerRoman"/>
+      <w:lvlText w:val="%3."/>
+      <w:lvlJc w:val="right"/>
+      <w:pPr>
+        <w:ind w:left="2160" w:hanging="180"/>
+      </w:pPr>
+    </w:lvl>
+    <w:lvl w:ilvl="3" w:tplc="0C09000F">
+      <w:start w:val="1"/>
+      <w:numFmt w:val="decimal"/>
+      <w:lvlText w:val="%4."/>
+      <w:lvlJc w:val="left"/>
+      <w:pPr>
+        <w:ind w:left="2880" w:hanging="360"/>
+      </w:pPr>
+    </w:lvl>
+    <w:lvl w:ilvl="4" w:tplc="0C090019" w:tentative="1">
+      <w:start w:val="1"/>
+      <w:numFmt w:val="lowerLetter"/>
+      <w:lvlText w:val="%5."/>
+      <w:lvlJc w:val="left"/>
+      <w:pPr>
+        <w:ind w:left="3600" w:hanging="360"/>
+      </w:pPr>
+    </w:lvl>
+    <w:lvl w:ilvl="5" w:tplc="0C09001B" w:tentative="1">
+      <w:start w:val="1"/>
+      <w:numFmt w:val="lowerRoman"/>
+      <w:lvlText w:val="%6."/>
+      <w:lvlJc w:val="right"/>
+      <w:pPr>
+        <w:ind w:left="4320" w:hanging="180"/>
+      </w:pPr>
+    </w:lvl>
+    <w:lvl w:ilvl="6" w:tplc="0C09000F" w:tentative="1">
+      <w:start w:val="1"/>
+      <w:numFmt w:val="decimal"/>
+      <w:lvlText w:val="%7."/>
+      <w:lvlJc w:val="left"/>
+      <w:pPr>
+        <w:ind w:left="5040" w:hanging="360"/>
+      </w:pPr>
+    </w:lvl>
+    <w:lvl w:ilvl="7" w:tplc="0C090019" w:tentative="1">
+      <w:start w:val="1"/>
+      <w:numFmt w:val="lowerLetter"/>
+      <w:lvlText w:val="%8."/>
+      <w:lvlJc w:val="left"/>
+      <w:pPr>
+        <w:ind w:left="5760" w:hanging="360"/>
+      </w:pPr>
+    </w:lvl>
+    <w:lvl w:ilvl="8" w:tplc="0C09001B" w:tentative="1">
+      <w:start w:val="1"/>
+      <w:numFmt w:val="lowerRoman"/>
+      <w:lvlText w:val="%9."/>
+      <w:lvlJc w:val="right"/>
+      <w:pPr>
+        <w:ind w:left="6480" w:hanging="180"/>
+      </w:pPr>
+    </w:lvl>
+  </w:abstractNum>
+  <w:abstractNum w:abstractNumId="1" w15:restartNumberingAfterBreak="0">
+    <w:nsid w:val="15447684"/>
+    <w:multiLevelType w:val="hybridMultilevel"/>
+    <w:tmpl w:val="299EFB70"/>
+    <w:lvl w:ilvl="0" w:tplc="0C090017">
+      <w:start w:val="1"/>
+      <w:numFmt w:val="lowerLetter"/>
+      <w:lvlText w:val="%1)"/>
+      <w:lvlJc w:val="left"/>
+      <w:pPr>
+        <w:ind w:left="720" w:hanging="360"/>
+      </w:pPr>
+      <w:rPr>
+        <w:rFonts w:hint="default"/>
+      </w:rPr>
+    </w:lvl>
+    <w:lvl w:ilvl="1" w:tplc="0C090019" w:tentative="1">
+      <w:start w:val="1"/>
+      <w:numFmt w:val="lowerLetter"/>
+      <w:lvlText w:val="%2."/>
+      <w:lvlJc w:val="left"/>
+      <w:pPr>
+        <w:ind w:left="1440" w:hanging="360"/>
+      </w:pPr>
+    </w:lvl>
+    <w:lvl w:ilvl="2" w:tplc="0C09001B" w:tentative="1">
+      <w:start w:val="1"/>
+      <w:numFmt w:val="lowerRoman"/>
+      <w:lvlText w:val="%3."/>
+      <w:lvlJc w:val="right"/>
+      <w:pPr>
+        <w:ind w:left="2160" w:hanging="180"/>
+      </w:pPr>
+    </w:lvl>
+    <w:lvl w:ilvl="3" w:tplc="0C09000F" w:tentative="1">
+      <w:start w:val="1"/>
+      <w:numFmt w:val="decimal"/>
+      <w:lvlText w:val="%4."/>
+      <w:lvlJc w:val="left"/>
+      <w:pPr>
+        <w:ind w:left="2880" w:hanging="360"/>
+      </w:pPr>
+    </w:lvl>
+    <w:lvl w:ilvl="4" w:tplc="0C090019" w:tentative="1">
+      <w:start w:val="1"/>
+      <w:numFmt w:val="lowerLetter"/>
+      <w:lvlText w:val="%5."/>
+      <w:lvlJc w:val="left"/>
+      <w:pPr>
+        <w:ind w:left="3600" w:hanging="360"/>
+      </w:pPr>
+    </w:lvl>
+    <w:lvl w:ilvl="5" w:tplc="0C09001B" w:tentative="1">
+      <w:start w:val="1"/>
+      <w:numFmt w:val="lowerRoman"/>
+      <w:lvlText w:val="%6."/>
+      <w:lvlJc w:val="right"/>
+      <w:pPr>
+        <w:ind w:left="4320" w:hanging="180"/>
+      </w:pPr>
+    </w:lvl>
+    <w:lvl w:ilvl="6" w:tplc="0C09000F" w:tentative="1">
+      <w:start w:val="1"/>
+      <w:numFmt w:val="decimal"/>
+      <w:lvlText w:val="%7."/>
+      <w:lvlJc w:val="left"/>
+      <w:pPr>
+        <w:ind w:left="5040" w:hanging="360"/>
+      </w:pPr>
+    </w:lvl>
+    <w:lvl w:ilvl="7" w:tplc="0C090019" w:tentative="1">
+      <w:start w:val="1"/>
+      <w:numFmt w:val="lowerLetter"/>
+      <w:lvlText w:val="%8."/>
+      <w:lvlJc w:val="left"/>
+      <w:pPr>
+        <w:ind w:left="5760" w:hanging="360"/>
+      </w:pPr>
+    </w:lvl>
+    <w:lvl w:ilvl="8" w:tplc="0C09001B" w:tentative="1">
+      <w:start w:val="1"/>
+      <w:numFmt w:val="lowerRoman"/>
+      <w:lvlText w:val="%9."/>
+      <w:lvlJc w:val="right"/>
+      <w:pPr>
+        <w:ind w:left="6480" w:hanging="180"/>
+      </w:pPr>
+    </w:lvl>
+  </w:abstractNum>
+  <w:abstractNum w:abstractNumId="2" w15:restartNumberingAfterBreak="0">
     <w:nsid w:val="1D586D7C"/>
     <w:multiLevelType w:val="hybridMultilevel"/>
     <w:tmpl w:val="70E69896"/>
@@ -1281,7 +3741,7 @@
       </w:pPr>
     </w:lvl>
   </w:abstractNum>
-  <w:abstractNum w:abstractNumId="1" w15:restartNumberingAfterBreak="0">
+  <w:abstractNum w:abstractNumId="3" w15:restartNumberingAfterBreak="0">
     <w:nsid w:val="20E403AD"/>
     <w:multiLevelType w:val="multilevel"/>
     <w:tmpl w:val="846C9CFA"/>
@@ -1403,7 +3863,7 @@
       </w:rPr>
     </w:lvl>
   </w:abstractNum>
-  <w:abstractNum w:abstractNumId="2" w15:restartNumberingAfterBreak="0">
+  <w:abstractNum w:abstractNumId="4" w15:restartNumberingAfterBreak="0">
     <w:nsid w:val="2520011B"/>
     <w:multiLevelType w:val="hybridMultilevel"/>
     <w:tmpl w:val="01CC61D0"/>
@@ -1492,7 +3952,7 @@
       </w:pPr>
     </w:lvl>
   </w:abstractNum>
-  <w:abstractNum w:abstractNumId="3" w15:restartNumberingAfterBreak="0">
+  <w:abstractNum w:abstractNumId="5" w15:restartNumberingAfterBreak="0">
     <w:nsid w:val="4EE55DB8"/>
     <w:multiLevelType w:val="hybridMultilevel"/>
     <w:tmpl w:val="A83A67CC"/>
@@ -1581,7 +4041,96 @@
       </w:pPr>
     </w:lvl>
   </w:abstractNum>
-  <w:abstractNum w:abstractNumId="4" w15:restartNumberingAfterBreak="0">
+  <w:abstractNum w:abstractNumId="6" w15:restartNumberingAfterBreak="0">
+    <w:nsid w:val="62854D5B"/>
+    <w:multiLevelType w:val="hybridMultilevel"/>
+    <w:tmpl w:val="1F543C58"/>
+    <w:lvl w:ilvl="0" w:tplc="0C09000F">
+      <w:start w:val="1"/>
+      <w:numFmt w:val="decimal"/>
+      <w:lvlText w:val="%1."/>
+      <w:lvlJc w:val="left"/>
+      <w:pPr>
+        <w:ind w:left="720" w:hanging="360"/>
+      </w:pPr>
+      <w:rPr>
+        <w:rFonts w:hint="default"/>
+      </w:rPr>
+    </w:lvl>
+    <w:lvl w:ilvl="1" w:tplc="0C090019" w:tentative="1">
+      <w:start w:val="1"/>
+      <w:numFmt w:val="lowerLetter"/>
+      <w:lvlText w:val="%2."/>
+      <w:lvlJc w:val="left"/>
+      <w:pPr>
+        <w:ind w:left="1440" w:hanging="360"/>
+      </w:pPr>
+    </w:lvl>
+    <w:lvl w:ilvl="2" w:tplc="0C09001B" w:tentative="1">
+      <w:start w:val="1"/>
+      <w:numFmt w:val="lowerRoman"/>
+      <w:lvlText w:val="%3."/>
+      <w:lvlJc w:val="right"/>
+      <w:pPr>
+        <w:ind w:left="2160" w:hanging="180"/>
+      </w:pPr>
+    </w:lvl>
+    <w:lvl w:ilvl="3" w:tplc="0C09000F" w:tentative="1">
+      <w:start w:val="1"/>
+      <w:numFmt w:val="decimal"/>
+      <w:lvlText w:val="%4."/>
+      <w:lvlJc w:val="left"/>
+      <w:pPr>
+        <w:ind w:left="2880" w:hanging="360"/>
+      </w:pPr>
+    </w:lvl>
+    <w:lvl w:ilvl="4" w:tplc="0C090019" w:tentative="1">
+      <w:start w:val="1"/>
+      <w:numFmt w:val="lowerLetter"/>
+      <w:lvlText w:val="%5."/>
+      <w:lvlJc w:val="left"/>
+      <w:pPr>
+        <w:ind w:left="3600" w:hanging="360"/>
+      </w:pPr>
+    </w:lvl>
+    <w:lvl w:ilvl="5" w:tplc="0C09001B" w:tentative="1">
+      <w:start w:val="1"/>
+      <w:numFmt w:val="lowerRoman"/>
+      <w:lvlText w:val="%6."/>
+      <w:lvlJc w:val="right"/>
+      <w:pPr>
+        <w:ind w:left="4320" w:hanging="180"/>
+      </w:pPr>
+    </w:lvl>
+    <w:lvl w:ilvl="6" w:tplc="0C09000F" w:tentative="1">
+      <w:start w:val="1"/>
+      <w:numFmt w:val="decimal"/>
+      <w:lvlText w:val="%7."/>
+      <w:lvlJc w:val="left"/>
+      <w:pPr>
+        <w:ind w:left="5040" w:hanging="360"/>
+      </w:pPr>
+    </w:lvl>
+    <w:lvl w:ilvl="7" w:tplc="0C090019" w:tentative="1">
+      <w:start w:val="1"/>
+      <w:numFmt w:val="lowerLetter"/>
+      <w:lvlText w:val="%8."/>
+      <w:lvlJc w:val="left"/>
+      <w:pPr>
+        <w:ind w:left="5760" w:hanging="360"/>
+      </w:pPr>
+    </w:lvl>
+    <w:lvl w:ilvl="8" w:tplc="0C09001B" w:tentative="1">
+      <w:start w:val="1"/>
+      <w:numFmt w:val="lowerRoman"/>
+      <w:lvlText w:val="%9."/>
+      <w:lvlJc w:val="right"/>
+      <w:pPr>
+        <w:ind w:left="6480" w:hanging="180"/>
+      </w:pPr>
+    </w:lvl>
+  </w:abstractNum>
+  <w:abstractNum w:abstractNumId="7" w15:restartNumberingAfterBreak="0">
     <w:nsid w:val="6BF735C5"/>
     <w:multiLevelType w:val="multilevel"/>
     <w:tmpl w:val="EC9CBB94"/>
@@ -1703,7 +4252,7 @@
       </w:rPr>
     </w:lvl>
   </w:abstractNum>
-  <w:abstractNum w:abstractNumId="5" w15:restartNumberingAfterBreak="0">
+  <w:abstractNum w:abstractNumId="8" w15:restartNumberingAfterBreak="0">
     <w:nsid w:val="7C4B1CB5"/>
     <w:multiLevelType w:val="hybridMultilevel"/>
     <w:tmpl w:val="5B7C294E"/>
@@ -1793,22 +4342,31 @@
     </w:lvl>
   </w:abstractNum>
   <w:num w:numId="1">
+    <w:abstractNumId w:val="8"/>
+  </w:num>
+  <w:num w:numId="2">
+    <w:abstractNumId w:val="2"/>
+  </w:num>
+  <w:num w:numId="3">
     <w:abstractNumId w:val="5"/>
   </w:num>
-  <w:num w:numId="2">
+  <w:num w:numId="4">
+    <w:abstractNumId w:val="4"/>
+  </w:num>
+  <w:num w:numId="5">
+    <w:abstractNumId w:val="3"/>
+  </w:num>
+  <w:num w:numId="6">
+    <w:abstractNumId w:val="7"/>
+  </w:num>
+  <w:num w:numId="7">
+    <w:abstractNumId w:val="6"/>
+  </w:num>
+  <w:num w:numId="8">
     <w:abstractNumId w:val="0"/>
   </w:num>
-  <w:num w:numId="3">
-    <w:abstractNumId w:val="3"/>
-  </w:num>
-  <w:num w:numId="4">
-    <w:abstractNumId w:val="2"/>
-  </w:num>
-  <w:num w:numId="5">
+  <w:num w:numId="9">
     <w:abstractNumId w:val="1"/>
-  </w:num>
-  <w:num w:numId="6">
-    <w:abstractNumId w:val="4"/>
   </w:num>
 </w:numbering>
 </file>
@@ -2249,6 +4807,50 @@
       <w:contextualSpacing/>
     </w:pPr>
   </w:style>
+  <w:style w:type="paragraph" w:styleId="Header">
+    <w:name w:val="header"/>
+    <w:basedOn w:val="Normal"/>
+    <w:link w:val="HeaderChar"/>
+    <w:uiPriority w:val="99"/>
+    <w:unhideWhenUsed/>
+    <w:rsid w:val="00B22881"/>
+    <w:pPr>
+      <w:tabs>
+        <w:tab w:val="center" w:pos="4513"/>
+        <w:tab w:val="right" w:pos="9026"/>
+      </w:tabs>
+      <w:spacing w:after="0" w:line="240" w:lineRule="auto"/>
+    </w:pPr>
+  </w:style>
+  <w:style w:type="character" w:customStyle="1" w:styleId="HeaderChar">
+    <w:name w:val="Header Char"/>
+    <w:basedOn w:val="DefaultParagraphFont"/>
+    <w:link w:val="Header"/>
+    <w:uiPriority w:val="99"/>
+    <w:rsid w:val="00B22881"/>
+  </w:style>
+  <w:style w:type="paragraph" w:styleId="Footer">
+    <w:name w:val="footer"/>
+    <w:basedOn w:val="Normal"/>
+    <w:link w:val="FooterChar"/>
+    <w:uiPriority w:val="99"/>
+    <w:unhideWhenUsed/>
+    <w:rsid w:val="00B22881"/>
+    <w:pPr>
+      <w:tabs>
+        <w:tab w:val="center" w:pos="4513"/>
+        <w:tab w:val="right" w:pos="9026"/>
+      </w:tabs>
+      <w:spacing w:after="0" w:line="240" w:lineRule="auto"/>
+    </w:pPr>
+  </w:style>
+  <w:style w:type="character" w:customStyle="1" w:styleId="FooterChar">
+    <w:name w:val="Footer Char"/>
+    <w:basedOn w:val="DefaultParagraphFont"/>
+    <w:link w:val="Footer"/>
+    <w:uiPriority w:val="99"/>
+    <w:rsid w:val="00B22881"/>
+  </w:style>
 </w:styles>
 </file>
 

</xml_diff>